<commit_message>
Modificacao do projeto adequando as regras
</commit_message>
<xml_diff>
--- a/Aula_01/Entrevista_Adriano_Duarte.docx
+++ b/Aula_01/Entrevista_Adriano_Duarte.docx
@@ -5,25 +5,76 @@
     <w:p>
       <w:pPr>
         <w:pStyle w:val="Ttulo"/>
-      </w:pPr>
-      <w:r>
-        <w:t>Adriano’s Project</w:t>
+        <w:rPr>
+          <w:lang w:val="pt-BR"/>
+        </w:rPr>
+      </w:pPr>
+      <w:proofErr w:type="spellStart"/>
+      <w:r>
+        <w:rPr>
+          <w:lang w:val="pt-BR"/>
+        </w:rPr>
+        <w:t>Adriano’s</w:t>
+      </w:r>
+      <w:proofErr w:type="spellEnd"/>
+      <w:r>
+        <w:rPr>
+          <w:lang w:val="pt-BR"/>
+        </w:rPr>
+        <w:t xml:space="preserve"> Project</w:t>
       </w:r>
     </w:p>
     <w:p>
       <w:pPr>
         <w:pStyle w:val="Ttulo"/>
-      </w:pPr>
-      <w:fldSimple w:instr=" TITLE  \* MERGEFORMAT ">
-        <w:r>
-          <w:t>Vision</w:t>
-        </w:r>
-      </w:fldSimple>
+        <w:rPr>
+          <w:lang w:val="pt-BR"/>
+        </w:rPr>
+      </w:pPr>
+      <w:r>
+        <w:rPr>
+          <w:lang w:val="pt-BR"/>
+        </w:rPr>
+        <w:fldChar w:fldCharType="begin"/>
+      </w:r>
+      <w:r>
+        <w:rPr>
+          <w:lang w:val="pt-BR"/>
+        </w:rPr>
+        <w:instrText xml:space="preserve"> TITLE  \* MERGEFORMAT </w:instrText>
+      </w:r>
+      <w:r>
+        <w:rPr>
+          <w:lang w:val="pt-BR"/>
+        </w:rPr>
+        <w:fldChar w:fldCharType="separate"/>
+      </w:r>
+      <w:r>
+        <w:rPr>
+          <w:lang w:val="pt-BR"/>
+        </w:rPr>
+        <w:t>Vision</w:t>
+      </w:r>
+      <w:r>
+        <w:rPr>
+          <w:lang w:val="pt-BR"/>
+        </w:rPr>
+        <w:fldChar w:fldCharType="end"/>
+      </w:r>
     </w:p>
-    <w:p/>
     <w:p>
       <w:pPr>
+        <w:rPr>
+          <w:lang w:val="pt-BR"/>
+        </w:rPr>
+      </w:pPr>
+    </w:p>
+    <w:p>
+      <w:pPr>
         <w:pStyle w:val="Ttulo1"/>
+        <w:rPr>
+          <w:lang w:val="pt-BR"/>
+        </w:rPr>
       </w:pPr>
       <w:bookmarkStart w:id="0" w:name="_Toc456598586"/>
       <w:bookmarkStart w:id="1" w:name="_Toc456600917"/>
@@ -31,253 +82,155 @@
       <w:bookmarkStart w:id="3" w:name="_Toc20715754"/>
       <w:bookmarkStart w:id="4" w:name="_Toc436203377"/>
       <w:bookmarkStart w:id="5" w:name="_Toc452813577"/>
-      <w:r>
+      <w:proofErr w:type="spellStart"/>
+      <w:r>
+        <w:rPr>
+          <w:lang w:val="pt-BR"/>
+        </w:rPr>
         <w:t>Introduction</w:t>
       </w:r>
       <w:bookmarkEnd w:id="0"/>
       <w:bookmarkEnd w:id="1"/>
       <w:bookmarkEnd w:id="2"/>
       <w:bookmarkEnd w:id="3"/>
+      <w:proofErr w:type="spellEnd"/>
     </w:p>
     <w:p>
-      <w:proofErr w:type="spellStart"/>
-      <w:r>
-        <w:t>Foi</w:t>
-      </w:r>
-      <w:proofErr w:type="spellEnd"/>
-      <w:r>
-        <w:t xml:space="preserve"> </w:t>
-      </w:r>
-      <w:proofErr w:type="spellStart"/>
-      <w:r>
-        <w:t>feita</w:t>
-      </w:r>
-      <w:proofErr w:type="spellEnd"/>
-      <w:r>
-        <w:t xml:space="preserve"> </w:t>
-      </w:r>
-      <w:proofErr w:type="spellStart"/>
-      <w:r>
-        <w:t>uma</w:t>
-      </w:r>
-      <w:proofErr w:type="spellEnd"/>
-      <w:r>
-        <w:t xml:space="preserve"> </w:t>
-      </w:r>
-      <w:proofErr w:type="spellStart"/>
-      <w:r>
-        <w:t>entrevista</w:t>
-      </w:r>
-      <w:proofErr w:type="spellEnd"/>
-      <w:r>
-        <w:t xml:space="preserve"> com o </w:t>
-      </w:r>
-      <w:proofErr w:type="spellStart"/>
-      <w:r>
-        <w:t>desenvolvedor</w:t>
-      </w:r>
-      <w:proofErr w:type="spellEnd"/>
-      <w:r>
-        <w:t xml:space="preserve"> e um tester no </w:t>
-      </w:r>
-      <w:proofErr w:type="spellStart"/>
-      <w:r>
-        <w:t>dia</w:t>
-      </w:r>
-      <w:proofErr w:type="spellEnd"/>
-      <w:r>
-        <w:t xml:space="preserve"> 07/03/2014 </w:t>
-      </w:r>
-      <w:proofErr w:type="spellStart"/>
-      <w:r>
-        <w:t>para</w:t>
-      </w:r>
-      <w:proofErr w:type="spellEnd"/>
-      <w:r>
-        <w:t xml:space="preserve"> </w:t>
-      </w:r>
-      <w:proofErr w:type="gramStart"/>
-      <w:r>
+      <w:pPr>
+        <w:rPr>
+          <w:lang w:val="pt-BR"/>
+        </w:rPr>
+      </w:pPr>
+      <w:r>
+        <w:rPr>
+          <w:lang w:val="pt-BR"/>
+        </w:rPr>
+        <w:t xml:space="preserve">Foi feita uma entrevista com o desenvolvedor e um </w:t>
+      </w:r>
+      <w:proofErr w:type="spellStart"/>
+      <w:r>
+        <w:rPr>
+          <w:lang w:val="pt-BR"/>
+        </w:rPr>
+        <w:t>tester</w:t>
+      </w:r>
+      <w:proofErr w:type="spellEnd"/>
+      <w:r>
+        <w:rPr>
+          <w:lang w:val="pt-BR"/>
+        </w:rPr>
+        <w:t xml:space="preserve"> no dia 07/03/2014 para </w:t>
+      </w:r>
+      <w:r>
+        <w:rPr>
+          <w:lang w:val="pt-BR"/>
+        </w:rPr>
         <w:t>a</w:t>
       </w:r>
-      <w:proofErr w:type="gramEnd"/>
-      <w:r>
-        <w:t xml:space="preserve"> </w:t>
-      </w:r>
-      <w:proofErr w:type="spellStart"/>
-      <w:r>
-        <w:t>avaliação</w:t>
-      </w:r>
-      <w:proofErr w:type="spellEnd"/>
-      <w:r>
-        <w:t xml:space="preserve"> do </w:t>
-      </w:r>
-      <w:proofErr w:type="spellStart"/>
-      <w:r>
-        <w:t>problema</w:t>
-      </w:r>
-      <w:proofErr w:type="spellEnd"/>
-      <w:r>
-        <w:t xml:space="preserve"> da </w:t>
-      </w:r>
-      <w:proofErr w:type="spellStart"/>
-      <w:r>
-        <w:t>empresa</w:t>
-      </w:r>
-      <w:proofErr w:type="spellEnd"/>
-      <w:r>
-        <w:t xml:space="preserve"> </w:t>
-      </w:r>
-      <w:proofErr w:type="spellStart"/>
-      <w:r>
-        <w:t>que</w:t>
-      </w:r>
-      <w:proofErr w:type="spellEnd"/>
-      <w:r>
-        <w:t xml:space="preserve"> </w:t>
-      </w:r>
-      <w:proofErr w:type="spellStart"/>
-      <w:r>
-        <w:t>estava</w:t>
-      </w:r>
-      <w:proofErr w:type="spellEnd"/>
-      <w:r>
-        <w:t xml:space="preserve"> se </w:t>
-      </w:r>
-      <w:proofErr w:type="spellStart"/>
-      <w:r>
-        <w:t>tornando</w:t>
-      </w:r>
-      <w:proofErr w:type="spellEnd"/>
-      <w:r>
-        <w:t xml:space="preserve"> </w:t>
-      </w:r>
-      <w:proofErr w:type="spellStart"/>
-      <w:r>
-        <w:t>recorrente.</w:t>
-      </w:r>
-      <w:r>
-        <w:t>De</w:t>
-      </w:r>
-      <w:proofErr w:type="spellEnd"/>
-      <w:r>
-        <w:t xml:space="preserve"> </w:t>
-      </w:r>
-      <w:proofErr w:type="spellStart"/>
-      <w:r>
-        <w:t>acordo</w:t>
-      </w:r>
-      <w:proofErr w:type="spellEnd"/>
-      <w:r>
-        <w:t xml:space="preserve"> com o </w:t>
-      </w:r>
-      <w:proofErr w:type="spellStart"/>
-      <w:r>
-        <w:t>necessario</w:t>
-      </w:r>
-      <w:proofErr w:type="spellEnd"/>
-      <w:r>
-        <w:t xml:space="preserve"> </w:t>
-      </w:r>
-      <w:proofErr w:type="spellStart"/>
-      <w:r>
-        <w:t>deverá</w:t>
-      </w:r>
-      <w:proofErr w:type="spellEnd"/>
-      <w:r>
-        <w:t xml:space="preserve"> </w:t>
-      </w:r>
-      <w:proofErr w:type="spellStart"/>
-      <w:r>
-        <w:t>ser</w:t>
-      </w:r>
-      <w:proofErr w:type="spellEnd"/>
-      <w:r>
-        <w:t xml:space="preserve"> </w:t>
-      </w:r>
-      <w:proofErr w:type="spellStart"/>
-      <w:r>
-        <w:t>criado</w:t>
-      </w:r>
-      <w:proofErr w:type="spellEnd"/>
-      <w:r>
-        <w:t xml:space="preserve"> um </w:t>
-      </w:r>
-      <w:proofErr w:type="spellStart"/>
-      <w:r>
-        <w:t>projeto</w:t>
-      </w:r>
-      <w:proofErr w:type="spellEnd"/>
-      <w:r>
-        <w:t xml:space="preserve"> </w:t>
-      </w:r>
-      <w:proofErr w:type="spellStart"/>
-      <w:r>
-        <w:t>para</w:t>
-      </w:r>
-      <w:proofErr w:type="spellEnd"/>
-      <w:r>
-        <w:t xml:space="preserve"> </w:t>
-      </w:r>
-      <w:proofErr w:type="spellStart"/>
-      <w:r>
-        <w:t>solução</w:t>
-      </w:r>
-      <w:proofErr w:type="spellEnd"/>
-      <w:r>
-        <w:t xml:space="preserve"> do </w:t>
-      </w:r>
-      <w:proofErr w:type="spellStart"/>
-      <w:r>
-        <w:t>problema</w:t>
-      </w:r>
-      <w:proofErr w:type="spellEnd"/>
-      <w:r>
-        <w:t xml:space="preserve"> da </w:t>
-      </w:r>
-      <w:proofErr w:type="spellStart"/>
-      <w:r>
-        <w:t>empresa</w:t>
-      </w:r>
-      <w:proofErr w:type="spellEnd"/>
-      <w:r>
-        <w:t>.</w:t>
+      <w:r>
+        <w:rPr>
+          <w:lang w:val="pt-BR"/>
+        </w:rPr>
+        <w:t xml:space="preserve"> avaliação do problema da empresa que estava se tornando </w:t>
+      </w:r>
+      <w:r>
+        <w:rPr>
+          <w:lang w:val="pt-BR"/>
+        </w:rPr>
+        <w:t>recorrente. De</w:t>
+      </w:r>
+      <w:r>
+        <w:rPr>
+          <w:lang w:val="pt-BR"/>
+        </w:rPr>
+        <w:t xml:space="preserve"> acordo com o </w:t>
+      </w:r>
+      <w:r>
+        <w:rPr>
+          <w:lang w:val="pt-BR"/>
+        </w:rPr>
+        <w:t>necessário</w:t>
+      </w:r>
+      <w:r>
+        <w:rPr>
+          <w:lang w:val="pt-BR"/>
+        </w:rPr>
+        <w:t xml:space="preserve"> deverá ser criado um projeto para solução do problema da empresa.</w:t>
       </w:r>
     </w:p>
     <w:p>
       <w:pPr>
         <w:pStyle w:val="Ttulo1"/>
+        <w:rPr>
+          <w:lang w:val="pt-BR"/>
+        </w:rPr>
       </w:pPr>
       <w:bookmarkStart w:id="6" w:name="_Toc512930906"/>
       <w:bookmarkStart w:id="7" w:name="_Toc20715755"/>
-      <w:r>
+      <w:proofErr w:type="spellStart"/>
+      <w:r>
+        <w:rPr>
+          <w:lang w:val="pt-BR"/>
+        </w:rPr>
         <w:t>Positioning</w:t>
       </w:r>
       <w:bookmarkEnd w:id="4"/>
       <w:bookmarkEnd w:id="5"/>
       <w:bookmarkEnd w:id="6"/>
       <w:bookmarkEnd w:id="7"/>
+      <w:proofErr w:type="spellEnd"/>
     </w:p>
-    <w:p/>
     <w:p>
       <w:pPr>
+        <w:rPr>
+          <w:lang w:val="pt-BR"/>
+        </w:rPr>
+      </w:pPr>
+    </w:p>
+    <w:p>
+      <w:pPr>
         <w:pStyle w:val="Ttulo2"/>
+        <w:rPr>
+          <w:lang w:val="pt-BR"/>
+        </w:rPr>
       </w:pPr>
       <w:bookmarkStart w:id="8" w:name="_Toc436203379"/>
       <w:bookmarkStart w:id="9" w:name="_Toc452813579"/>
       <w:bookmarkStart w:id="10" w:name="_Toc512930907"/>
       <w:bookmarkStart w:id="11" w:name="_Toc20715756"/>
-      <w:r>
-        <w:t>Problem Statement</w:t>
+      <w:proofErr w:type="spellStart"/>
+      <w:r>
+        <w:rPr>
+          <w:lang w:val="pt-BR"/>
+        </w:rPr>
+        <w:t>Problem</w:t>
+      </w:r>
+      <w:proofErr w:type="spellEnd"/>
+      <w:r>
+        <w:rPr>
+          <w:lang w:val="pt-BR"/>
+        </w:rPr>
+        <w:t xml:space="preserve"> </w:t>
+      </w:r>
+      <w:proofErr w:type="spellStart"/>
+      <w:r>
+        <w:rPr>
+          <w:lang w:val="pt-BR"/>
+        </w:rPr>
+        <w:t>Statement</w:t>
       </w:r>
       <w:bookmarkEnd w:id="8"/>
       <w:bookmarkEnd w:id="9"/>
       <w:bookmarkEnd w:id="10"/>
       <w:bookmarkEnd w:id="11"/>
+      <w:proofErr w:type="spellEnd"/>
     </w:p>
     <w:p>
       <w:pPr>
         <w:pStyle w:val="InfoBlue"/>
+        <w:rPr>
+          <w:lang w:val="pt-BR"/>
+        </w:rPr>
       </w:pPr>
     </w:p>
     <w:tbl>
@@ -308,10 +261,38 @@
               <w:pStyle w:val="Corpodetexto"/>
               <w:keepNext/>
               <w:ind w:left="72"/>
+              <w:rPr>
+                <w:lang w:val="pt-BR"/>
+              </w:rPr>
             </w:pPr>
             <w:r>
-              <w:t>The problem of</w:t>
-            </w:r>
+              <w:rPr>
+                <w:lang w:val="pt-BR"/>
+              </w:rPr>
+              <w:t xml:space="preserve">The </w:t>
+            </w:r>
+            <w:proofErr w:type="spellStart"/>
+            <w:r>
+              <w:rPr>
+                <w:lang w:val="pt-BR"/>
+              </w:rPr>
+              <w:t>problem</w:t>
+            </w:r>
+            <w:proofErr w:type="spellEnd"/>
+            <w:r>
+              <w:rPr>
+                <w:lang w:val="pt-BR"/>
+              </w:rPr>
+              <w:t xml:space="preserve"> </w:t>
+            </w:r>
+            <w:proofErr w:type="spellStart"/>
+            <w:r>
+              <w:rPr>
+                <w:lang w:val="pt-BR"/>
+              </w:rPr>
+              <w:t>of</w:t>
+            </w:r>
+            <w:proofErr w:type="spellEnd"/>
           </w:p>
         </w:tc>
         <w:tc>
@@ -329,135 +310,24 @@
               <w:rPr>
                 <w:i w:val="0"/>
                 <w:color w:val="auto"/>
+                <w:lang w:val="pt-BR"/>
               </w:rPr>
             </w:pPr>
-            <w:proofErr w:type="spellStart"/>
             <w:r>
               <w:rPr>
                 <w:i w:val="0"/>
                 <w:color w:val="auto"/>
-              </w:rPr>
-              <w:t>Os</w:t>
-            </w:r>
-            <w:proofErr w:type="spellEnd"/>
+                <w:lang w:val="pt-BR"/>
+              </w:rPr>
+              <w:t>Os projetos enviados estão com problem</w:t>
+            </w:r>
             <w:r>
               <w:rPr>
                 <w:i w:val="0"/>
                 <w:color w:val="auto"/>
-              </w:rPr>
-              <w:t xml:space="preserve"> </w:t>
-            </w:r>
-            <w:proofErr w:type="spellStart"/>
-            <w:r>
-              <w:rPr>
-                <w:i w:val="0"/>
-                <w:color w:val="auto"/>
-              </w:rPr>
-              <w:t>projetos</w:t>
-            </w:r>
-            <w:proofErr w:type="spellEnd"/>
-            <w:r>
-              <w:rPr>
-                <w:i w:val="0"/>
-                <w:color w:val="auto"/>
-              </w:rPr>
-              <w:t xml:space="preserve"> </w:t>
-            </w:r>
-            <w:proofErr w:type="spellStart"/>
-            <w:r>
-              <w:rPr>
-                <w:i w:val="0"/>
-                <w:color w:val="auto"/>
-              </w:rPr>
-              <w:t>enviados</w:t>
-            </w:r>
-            <w:proofErr w:type="spellEnd"/>
-            <w:r>
-              <w:rPr>
-                <w:i w:val="0"/>
-                <w:color w:val="auto"/>
-              </w:rPr>
-              <w:t xml:space="preserve"> </w:t>
-            </w:r>
-            <w:proofErr w:type="spellStart"/>
-            <w:r>
-              <w:rPr>
-                <w:i w:val="0"/>
-                <w:color w:val="auto"/>
-              </w:rPr>
-              <w:t>estão</w:t>
-            </w:r>
-            <w:proofErr w:type="spellEnd"/>
-            <w:r>
-              <w:rPr>
-                <w:i w:val="0"/>
-                <w:color w:val="auto"/>
-              </w:rPr>
-              <w:t xml:space="preserve"> com </w:t>
-            </w:r>
-            <w:proofErr w:type="spellStart"/>
-            <w:r>
-              <w:rPr>
-                <w:i w:val="0"/>
-                <w:color w:val="auto"/>
-              </w:rPr>
-              <w:t>problemas</w:t>
-            </w:r>
-            <w:proofErr w:type="spellEnd"/>
-            <w:r>
-              <w:rPr>
-                <w:i w:val="0"/>
-                <w:color w:val="auto"/>
-              </w:rPr>
-              <w:t xml:space="preserve"> </w:t>
-            </w:r>
-            <w:proofErr w:type="spellStart"/>
-            <w:r>
-              <w:rPr>
-                <w:i w:val="0"/>
-                <w:color w:val="auto"/>
-              </w:rPr>
-              <w:t>causando</w:t>
-            </w:r>
-            <w:proofErr w:type="spellEnd"/>
-            <w:r>
-              <w:rPr>
-                <w:i w:val="0"/>
-                <w:color w:val="auto"/>
-              </w:rPr>
-              <w:t xml:space="preserve"> </w:t>
-            </w:r>
-            <w:proofErr w:type="spellStart"/>
-            <w:r>
-              <w:rPr>
-                <w:i w:val="0"/>
-                <w:color w:val="auto"/>
-              </w:rPr>
-              <w:t>invasões</w:t>
-            </w:r>
-            <w:proofErr w:type="spellEnd"/>
-            <w:r>
-              <w:rPr>
-                <w:i w:val="0"/>
-                <w:color w:val="auto"/>
-              </w:rPr>
-              <w:t xml:space="preserve"> no </w:t>
-            </w:r>
-            <w:proofErr w:type="spellStart"/>
-            <w:r>
-              <w:rPr>
-                <w:i w:val="0"/>
-                <w:color w:val="auto"/>
-              </w:rPr>
-              <w:t>sistema</w:t>
-            </w:r>
-            <w:proofErr w:type="spellEnd"/>
-            <w:r>
-              <w:rPr>
-                <w:i w:val="0"/>
-                <w:color w:val="auto"/>
-              </w:rPr>
-              <w:t>.</w:t>
+                <w:lang w:val="pt-BR"/>
+              </w:rPr>
+              <w:t>as causando invasões no sistema</w:t>
             </w:r>
           </w:p>
         </w:tc>
@@ -479,10 +349,20 @@
               <w:pStyle w:val="Corpodetexto"/>
               <w:keepNext/>
               <w:ind w:left="72"/>
+              <w:rPr>
+                <w:lang w:val="pt-BR"/>
+              </w:rPr>
             </w:pPr>
-            <w:r>
+            <w:proofErr w:type="spellStart"/>
+            <w:proofErr w:type="gramStart"/>
+            <w:r>
+              <w:rPr>
+                <w:lang w:val="pt-BR"/>
+              </w:rPr>
               <w:t>affects</w:t>
             </w:r>
+            <w:proofErr w:type="spellEnd"/>
+            <w:proofErr w:type="gramEnd"/>
           </w:p>
         </w:tc>
         <w:tc>
@@ -500,46 +380,24 @@
               <w:rPr>
                 <w:i w:val="0"/>
                 <w:color w:val="auto"/>
+                <w:lang w:val="pt-BR"/>
               </w:rPr>
             </w:pPr>
-            <w:proofErr w:type="spellStart"/>
             <w:r>
               <w:rPr>
                 <w:i w:val="0"/>
                 <w:color w:val="auto"/>
-              </w:rPr>
-              <w:t>Usuários</w:t>
-            </w:r>
-            <w:proofErr w:type="spellEnd"/>
+                <w:lang w:val="pt-BR"/>
+              </w:rPr>
+              <w:t xml:space="preserve">Usuários </w:t>
+            </w:r>
             <w:r>
               <w:rPr>
                 <w:i w:val="0"/>
                 <w:color w:val="auto"/>
-              </w:rPr>
-              <w:t xml:space="preserve"> </w:t>
-            </w:r>
-            <w:r>
-              <w:rPr>
-                <w:i w:val="0"/>
-                <w:color w:val="auto"/>
-              </w:rPr>
-              <w:t xml:space="preserve">e </w:t>
-            </w:r>
-            <w:proofErr w:type="spellStart"/>
-            <w:r>
-              <w:rPr>
-                <w:i w:val="0"/>
-                <w:color w:val="auto"/>
-              </w:rPr>
-              <w:t>empresa</w:t>
-            </w:r>
-            <w:proofErr w:type="spellEnd"/>
-            <w:r>
-              <w:rPr>
-                <w:i w:val="0"/>
-                <w:color w:val="auto"/>
-              </w:rPr>
-              <w:t>.</w:t>
+                <w:lang w:val="pt-BR"/>
+              </w:rPr>
+              <w:t>e empresa</w:t>
             </w:r>
           </w:p>
         </w:tc>
@@ -561,10 +419,76 @@
               <w:pStyle w:val="Corpodetexto"/>
               <w:keepNext/>
               <w:ind w:left="72"/>
+              <w:rPr>
+                <w:lang w:val="pt-BR"/>
+              </w:rPr>
             </w:pPr>
-            <w:r>
-              <w:t>the impact of which is</w:t>
-            </w:r>
+            <w:proofErr w:type="spellStart"/>
+            <w:proofErr w:type="gramStart"/>
+            <w:r>
+              <w:rPr>
+                <w:lang w:val="pt-BR"/>
+              </w:rPr>
+              <w:t>the</w:t>
+            </w:r>
+            <w:proofErr w:type="spellEnd"/>
+            <w:proofErr w:type="gramEnd"/>
+            <w:r>
+              <w:rPr>
+                <w:lang w:val="pt-BR"/>
+              </w:rPr>
+              <w:t xml:space="preserve"> </w:t>
+            </w:r>
+            <w:proofErr w:type="spellStart"/>
+            <w:r>
+              <w:rPr>
+                <w:lang w:val="pt-BR"/>
+              </w:rPr>
+              <w:t>impact</w:t>
+            </w:r>
+            <w:proofErr w:type="spellEnd"/>
+            <w:r>
+              <w:rPr>
+                <w:lang w:val="pt-BR"/>
+              </w:rPr>
+              <w:t xml:space="preserve"> </w:t>
+            </w:r>
+            <w:proofErr w:type="spellStart"/>
+            <w:r>
+              <w:rPr>
+                <w:lang w:val="pt-BR"/>
+              </w:rPr>
+              <w:t>of</w:t>
+            </w:r>
+            <w:proofErr w:type="spellEnd"/>
+            <w:r>
+              <w:rPr>
+                <w:lang w:val="pt-BR"/>
+              </w:rPr>
+              <w:t xml:space="preserve"> </w:t>
+            </w:r>
+            <w:proofErr w:type="spellStart"/>
+            <w:r>
+              <w:rPr>
+                <w:lang w:val="pt-BR"/>
+              </w:rPr>
+              <w:t>which</w:t>
+            </w:r>
+            <w:proofErr w:type="spellEnd"/>
+            <w:r>
+              <w:rPr>
+                <w:lang w:val="pt-BR"/>
+              </w:rPr>
+              <w:t xml:space="preserve"> </w:t>
+            </w:r>
+            <w:proofErr w:type="spellStart"/>
+            <w:r>
+              <w:rPr>
+                <w:lang w:val="pt-BR"/>
+              </w:rPr>
+              <w:t>is</w:t>
+            </w:r>
+            <w:proofErr w:type="spellEnd"/>
           </w:p>
         </w:tc>
         <w:tc>
@@ -582,55 +506,24 @@
               <w:rPr>
                 <w:i w:val="0"/>
                 <w:color w:val="auto"/>
+                <w:lang w:val="pt-BR"/>
               </w:rPr>
             </w:pPr>
-            <w:proofErr w:type="spellStart"/>
             <w:r>
               <w:rPr>
                 <w:i w:val="0"/>
                 <w:color w:val="auto"/>
-              </w:rPr>
-              <w:t>Roubo</w:t>
-            </w:r>
-            <w:proofErr w:type="spellEnd"/>
+                <w:lang w:val="pt-BR"/>
+              </w:rPr>
+              <w:t xml:space="preserve">Roubo de dados sigilosos da </w:t>
+            </w:r>
             <w:r>
               <w:rPr>
                 <w:i w:val="0"/>
                 <w:color w:val="auto"/>
-              </w:rPr>
-              <w:t xml:space="preserve"> de dados </w:t>
-            </w:r>
-            <w:proofErr w:type="spellStart"/>
-            <w:r>
-              <w:rPr>
-                <w:i w:val="0"/>
-                <w:color w:val="auto"/>
-              </w:rPr>
-              <w:t>sigilosos</w:t>
-            </w:r>
-            <w:proofErr w:type="spellEnd"/>
-            <w:r>
-              <w:rPr>
-                <w:i w:val="0"/>
-                <w:color w:val="auto"/>
-              </w:rPr>
-              <w:t xml:space="preserve"> da </w:t>
-            </w:r>
-            <w:proofErr w:type="spellStart"/>
-            <w:r>
-              <w:rPr>
-                <w:i w:val="0"/>
-                <w:color w:val="auto"/>
+                <w:lang w:val="pt-BR"/>
               </w:rPr>
               <w:t>empresa</w:t>
-            </w:r>
-            <w:proofErr w:type="spellEnd"/>
-            <w:r>
-              <w:rPr>
-                <w:i w:val="0"/>
-                <w:color w:val="auto"/>
-              </w:rPr>
-              <w:t>.</w:t>
             </w:r>
           </w:p>
         </w:tc>
@@ -651,10 +544,74 @@
             <w:pPr>
               <w:pStyle w:val="Corpodetexto"/>
               <w:ind w:left="72"/>
+              <w:rPr>
+                <w:lang w:val="pt-BR"/>
+              </w:rPr>
             </w:pPr>
-            <w:r>
-              <w:t>a successful solution would be</w:t>
-            </w:r>
+            <w:proofErr w:type="gramStart"/>
+            <w:r>
+              <w:rPr>
+                <w:lang w:val="pt-BR"/>
+              </w:rPr>
+              <w:t>a</w:t>
+            </w:r>
+            <w:proofErr w:type="gramEnd"/>
+            <w:r>
+              <w:rPr>
+                <w:lang w:val="pt-BR"/>
+              </w:rPr>
+              <w:t xml:space="preserve"> </w:t>
+            </w:r>
+            <w:proofErr w:type="spellStart"/>
+            <w:r>
+              <w:rPr>
+                <w:lang w:val="pt-BR"/>
+              </w:rPr>
+              <w:t>successful</w:t>
+            </w:r>
+            <w:proofErr w:type="spellEnd"/>
+            <w:r>
+              <w:rPr>
+                <w:lang w:val="pt-BR"/>
+              </w:rPr>
+              <w:t xml:space="preserve"> </w:t>
+            </w:r>
+            <w:proofErr w:type="spellStart"/>
+            <w:r>
+              <w:rPr>
+                <w:lang w:val="pt-BR"/>
+              </w:rPr>
+              <w:t>solution</w:t>
+            </w:r>
+            <w:proofErr w:type="spellEnd"/>
+            <w:r>
+              <w:rPr>
+                <w:lang w:val="pt-BR"/>
+              </w:rPr>
+              <w:t xml:space="preserve"> </w:t>
+            </w:r>
+            <w:proofErr w:type="spellStart"/>
+            <w:r>
+              <w:rPr>
+                <w:lang w:val="pt-BR"/>
+              </w:rPr>
+              <w:t>would</w:t>
+            </w:r>
+            <w:proofErr w:type="spellEnd"/>
+            <w:r>
+              <w:rPr>
+                <w:lang w:val="pt-BR"/>
+              </w:rPr>
+              <w:t xml:space="preserve"> </w:t>
+            </w:r>
+            <w:proofErr w:type="spellStart"/>
+            <w:r>
+              <w:rPr>
+                <w:lang w:val="pt-BR"/>
+              </w:rPr>
+              <w:t>be</w:t>
+            </w:r>
+            <w:proofErr w:type="spellEnd"/>
           </w:p>
         </w:tc>
         <w:tc>
@@ -672,119 +629,32 @@
               <w:rPr>
                 <w:i w:val="0"/>
                 <w:color w:val="auto"/>
+                <w:lang w:val="pt-BR"/>
               </w:rPr>
             </w:pPr>
-            <w:proofErr w:type="spellStart"/>
             <w:r>
               <w:rPr>
                 <w:i w:val="0"/>
                 <w:color w:val="auto"/>
+                <w:lang w:val="pt-BR"/>
               </w:rPr>
               <w:t>Uso</w:t>
             </w:r>
-            <w:proofErr w:type="spellEnd"/>
             <w:r>
               <w:rPr>
                 <w:i w:val="0"/>
                 <w:color w:val="auto"/>
-              </w:rPr>
-              <w:t xml:space="preserve"> de </w:t>
-            </w:r>
-            <w:proofErr w:type="spellStart"/>
+                <w:lang w:val="pt-BR"/>
+              </w:rPr>
+              <w:t xml:space="preserve"> de tecnologias mais atuais</w:t>
+            </w:r>
             <w:r>
               <w:rPr>
                 <w:i w:val="0"/>
                 <w:color w:val="auto"/>
-              </w:rPr>
-              <w:t>tecnologias</w:t>
-            </w:r>
-            <w:proofErr w:type="spellEnd"/>
-            <w:r>
-              <w:rPr>
-                <w:i w:val="0"/>
-                <w:color w:val="auto"/>
-              </w:rPr>
-              <w:t xml:space="preserve"> </w:t>
-            </w:r>
-            <w:proofErr w:type="spellStart"/>
-            <w:r>
-              <w:rPr>
-                <w:i w:val="0"/>
-                <w:color w:val="auto"/>
-              </w:rPr>
-              <w:t>mais</w:t>
-            </w:r>
-            <w:proofErr w:type="spellEnd"/>
-            <w:r>
-              <w:rPr>
-                <w:i w:val="0"/>
-                <w:color w:val="auto"/>
-              </w:rPr>
-              <w:t xml:space="preserve"> </w:t>
-            </w:r>
-            <w:proofErr w:type="spellStart"/>
-            <w:r>
-              <w:rPr>
-                <w:i w:val="0"/>
-                <w:color w:val="auto"/>
-              </w:rPr>
-              <w:t>atuais</w:t>
-            </w:r>
-            <w:proofErr w:type="spellEnd"/>
-            <w:r>
-              <w:rPr>
-                <w:i w:val="0"/>
-                <w:color w:val="auto"/>
-              </w:rPr>
-              <w:t xml:space="preserve"> e </w:t>
-            </w:r>
-            <w:proofErr w:type="spellStart"/>
-            <w:r>
-              <w:rPr>
-                <w:i w:val="0"/>
-                <w:color w:val="auto"/>
-              </w:rPr>
-              <w:t>sistemas</w:t>
-            </w:r>
-            <w:proofErr w:type="spellEnd"/>
-            <w:r>
-              <w:rPr>
-                <w:i w:val="0"/>
-                <w:color w:val="auto"/>
-              </w:rPr>
-              <w:t xml:space="preserve"> </w:t>
-            </w:r>
-            <w:proofErr w:type="spellStart"/>
-            <w:r>
-              <w:rPr>
-                <w:i w:val="0"/>
-                <w:color w:val="auto"/>
-              </w:rPr>
-              <w:t>mais</w:t>
-            </w:r>
-            <w:proofErr w:type="spellEnd"/>
-            <w:r>
-              <w:rPr>
-                <w:i w:val="0"/>
-                <w:color w:val="auto"/>
-              </w:rPr>
-              <w:t xml:space="preserve"> </w:t>
-            </w:r>
-            <w:proofErr w:type="spellStart"/>
-            <w:r>
-              <w:rPr>
-                <w:i w:val="0"/>
-                <w:color w:val="auto"/>
-              </w:rPr>
-              <w:t>protegidos</w:t>
-            </w:r>
-            <w:proofErr w:type="spellEnd"/>
-            <w:r>
-              <w:rPr>
-                <w:i w:val="0"/>
-                <w:color w:val="auto"/>
-              </w:rPr>
-              <w:t>.</w:t>
+                <w:lang w:val="pt-BR"/>
+              </w:rPr>
+              <w:t xml:space="preserve"> e sistemas mais protegidos.</w:t>
             </w:r>
           </w:p>
         </w:tc>
@@ -793,6 +663,9 @@
     <w:p>
       <w:pPr>
         <w:pStyle w:val="Ttulo2"/>
+        <w:rPr>
+          <w:lang w:val="pt-BR"/>
+        </w:rPr>
       </w:pPr>
       <w:bookmarkStart w:id="12" w:name="_Toc425054392"/>
       <w:bookmarkStart w:id="13" w:name="_Toc422186485"/>
@@ -800,8 +673,26 @@
       <w:bookmarkStart w:id="15" w:name="_Toc452813580"/>
       <w:bookmarkStart w:id="16" w:name="_Toc512930908"/>
       <w:bookmarkStart w:id="17" w:name="_Toc20715757"/>
-      <w:r>
-        <w:t>Product Position Statement</w:t>
+      <w:proofErr w:type="spellStart"/>
+      <w:r>
+        <w:rPr>
+          <w:lang w:val="pt-BR"/>
+        </w:rPr>
+        <w:t>Product</w:t>
+      </w:r>
+      <w:proofErr w:type="spellEnd"/>
+      <w:r>
+        <w:rPr>
+          <w:lang w:val="pt-BR"/>
+        </w:rPr>
+        <w:t xml:space="preserve"> Position </w:t>
+      </w:r>
+      <w:proofErr w:type="spellStart"/>
+      <w:r>
+        <w:rPr>
+          <w:lang w:val="pt-BR"/>
+        </w:rPr>
+        <w:t>Statement</w:t>
       </w:r>
       <w:bookmarkEnd w:id="12"/>
       <w:bookmarkEnd w:id="13"/>
@@ -809,10 +700,14 @@
       <w:bookmarkEnd w:id="15"/>
       <w:bookmarkEnd w:id="16"/>
       <w:bookmarkEnd w:id="17"/>
+      <w:proofErr w:type="spellEnd"/>
     </w:p>
     <w:p>
       <w:pPr>
         <w:pStyle w:val="InfoBlue"/>
+        <w:rPr>
+          <w:lang w:val="pt-BR"/>
+        </w:rPr>
       </w:pPr>
     </w:p>
     <w:tbl>
@@ -843,8 +738,14 @@
               <w:pStyle w:val="Corpodetexto"/>
               <w:keepNext/>
               <w:ind w:left="72"/>
+              <w:rPr>
+                <w:lang w:val="pt-BR"/>
+              </w:rPr>
             </w:pPr>
             <w:r>
+              <w:rPr>
+                <w:lang w:val="pt-BR"/>
+              </w:rPr>
               <w:t>For</w:t>
             </w:r>
           </w:p>
@@ -864,23 +765,24 @@
               <w:rPr>
                 <w:i w:val="0"/>
                 <w:color w:val="auto"/>
+                <w:lang w:val="pt-BR"/>
               </w:rPr>
             </w:pPr>
-            <w:proofErr w:type="spellStart"/>
             <w:r>
               <w:rPr>
                 <w:i w:val="0"/>
                 <w:color w:val="auto"/>
+                <w:lang w:val="pt-BR"/>
               </w:rPr>
               <w:t>Empresa</w:t>
             </w:r>
-            <w:proofErr w:type="spellEnd"/>
             <w:r>
               <w:rPr>
                 <w:i w:val="0"/>
                 <w:color w:val="auto"/>
-              </w:rPr>
-              <w:t>.</w:t>
+                <w:lang w:val="pt-BR"/>
+              </w:rPr>
+              <w:t xml:space="preserve"> e usuários</w:t>
             </w:r>
           </w:p>
         </w:tc>
@@ -902,8 +804,14 @@
               <w:pStyle w:val="Corpodetexto"/>
               <w:keepNext/>
               <w:ind w:left="72"/>
+              <w:rPr>
+                <w:lang w:val="pt-BR"/>
+              </w:rPr>
             </w:pPr>
             <w:r>
+              <w:rPr>
+                <w:lang w:val="pt-BR"/>
+              </w:rPr>
               <w:t>Who</w:t>
             </w:r>
           </w:p>
@@ -923,103 +831,16 @@
               <w:rPr>
                 <w:i w:val="0"/>
                 <w:color w:val="auto"/>
+                <w:lang w:val="pt-BR"/>
               </w:rPr>
             </w:pPr>
-            <w:proofErr w:type="spellStart"/>
             <w:r>
               <w:rPr>
                 <w:i w:val="0"/>
                 <w:color w:val="auto"/>
-              </w:rPr>
-              <w:t>Precisam</w:t>
-            </w:r>
-            <w:proofErr w:type="spellEnd"/>
-            <w:r>
-              <w:rPr>
-                <w:i w:val="0"/>
-                <w:color w:val="auto"/>
-              </w:rPr>
-              <w:t xml:space="preserve"> de um </w:t>
-            </w:r>
-            <w:proofErr w:type="spellStart"/>
-            <w:r>
-              <w:rPr>
-                <w:i w:val="0"/>
-                <w:color w:val="auto"/>
-              </w:rPr>
-              <w:t>sistema</w:t>
-            </w:r>
-            <w:proofErr w:type="spellEnd"/>
-            <w:r>
-              <w:rPr>
-                <w:i w:val="0"/>
-                <w:color w:val="auto"/>
-              </w:rPr>
-              <w:t xml:space="preserve"> </w:t>
-            </w:r>
-            <w:proofErr w:type="spellStart"/>
-            <w:r>
-              <w:rPr>
-                <w:i w:val="0"/>
-                <w:color w:val="auto"/>
-              </w:rPr>
-              <w:t>para</w:t>
-            </w:r>
-            <w:proofErr w:type="spellEnd"/>
-            <w:r>
-              <w:rPr>
-                <w:i w:val="0"/>
-                <w:color w:val="auto"/>
-              </w:rPr>
-              <w:t xml:space="preserve"> </w:t>
-            </w:r>
-            <w:proofErr w:type="spellStart"/>
-            <w:r>
-              <w:rPr>
-                <w:i w:val="0"/>
-                <w:color w:val="auto"/>
-              </w:rPr>
-              <w:t>melhorar</w:t>
-            </w:r>
-            <w:proofErr w:type="spellEnd"/>
-            <w:r>
-              <w:rPr>
-                <w:i w:val="0"/>
-                <w:color w:val="auto"/>
-              </w:rPr>
-              <w:t xml:space="preserve"> a </w:t>
-            </w:r>
-            <w:proofErr w:type="spellStart"/>
-            <w:r>
-              <w:rPr>
-                <w:i w:val="0"/>
-                <w:color w:val="auto"/>
-              </w:rPr>
-              <w:t>segurança</w:t>
-            </w:r>
-            <w:proofErr w:type="spellEnd"/>
-            <w:r>
-              <w:rPr>
-                <w:i w:val="0"/>
-                <w:color w:val="auto"/>
-              </w:rPr>
-              <w:t xml:space="preserve"> dos </w:t>
-            </w:r>
-            <w:proofErr w:type="spellStart"/>
-            <w:r>
-              <w:rPr>
-                <w:i w:val="0"/>
-                <w:color w:val="auto"/>
-              </w:rPr>
-              <w:t>Projetos</w:t>
-            </w:r>
-            <w:proofErr w:type="spellEnd"/>
-            <w:r>
-              <w:rPr>
-                <w:i w:val="0"/>
-                <w:color w:val="auto"/>
-              </w:rPr>
-              <w:t>.</w:t>
+                <w:lang w:val="pt-BR"/>
+              </w:rPr>
+              <w:t>Precisam de um sistema para melhorar a segurança dos Projetos</w:t>
             </w:r>
           </w:p>
         </w:tc>
@@ -1041,9 +862,15 @@
               <w:pStyle w:val="Corpodetexto"/>
               <w:keepNext/>
               <w:ind w:left="72"/>
+              <w:rPr>
+                <w:lang w:val="pt-BR"/>
+              </w:rPr>
             </w:pPr>
             <w:r>
-              <w:t>The (product name)</w:t>
+              <w:rPr>
+                <w:lang w:val="pt-BR"/>
+              </w:rPr>
+              <w:t>The Gama Security</w:t>
             </w:r>
           </w:p>
         </w:tc>
@@ -1062,46 +889,32 @@
               <w:rPr>
                 <w:i w:val="0"/>
                 <w:color w:val="auto"/>
+                <w:lang w:val="pt-BR"/>
               </w:rPr>
             </w:pPr>
-            <w:proofErr w:type="spellStart"/>
             <w:r>
               <w:rPr>
                 <w:i w:val="0"/>
                 <w:color w:val="auto"/>
+                <w:lang w:val="pt-BR"/>
               </w:rPr>
               <w:t>Gerenciado</w:t>
             </w:r>
-            <w:proofErr w:type="spellEnd"/>
             <w:r>
               <w:rPr>
                 <w:i w:val="0"/>
                 <w:color w:val="auto"/>
-              </w:rPr>
-              <w:t xml:space="preserve"> de </w:t>
-            </w:r>
-            <w:proofErr w:type="spellStart"/>
+                <w:lang w:val="pt-BR"/>
+              </w:rPr>
+              <w:t>r</w:t>
+            </w:r>
             <w:r>
               <w:rPr>
                 <w:i w:val="0"/>
                 <w:color w:val="auto"/>
-              </w:rPr>
-              <w:t>Banco</w:t>
-            </w:r>
-            <w:proofErr w:type="spellEnd"/>
-            <w:r>
-              <w:rPr>
-                <w:i w:val="0"/>
-                <w:color w:val="auto"/>
-              </w:rPr>
-              <w:t xml:space="preserve"> de Dados</w:t>
-            </w:r>
-            <w:r>
-              <w:rPr>
-                <w:i w:val="0"/>
-                <w:color w:val="auto"/>
-              </w:rPr>
-              <w:t>.</w:t>
+                <w:lang w:val="pt-BR"/>
+              </w:rPr>
+              <w:t xml:space="preserve"> de Banco de Dados</w:t>
             </w:r>
           </w:p>
         </w:tc>
@@ -1123,10 +936,18 @@
               <w:pStyle w:val="Corpodetexto"/>
               <w:keepNext/>
               <w:ind w:left="72"/>
+              <w:rPr>
+                <w:lang w:val="pt-BR"/>
+              </w:rPr>
             </w:pPr>
-            <w:r>
+            <w:proofErr w:type="spellStart"/>
+            <w:r>
+              <w:rPr>
+                <w:lang w:val="pt-BR"/>
+              </w:rPr>
               <w:t>That</w:t>
             </w:r>
+            <w:proofErr w:type="spellEnd"/>
           </w:p>
         </w:tc>
         <w:tc>
@@ -1144,184 +965,35 @@
               <w:rPr>
                 <w:i w:val="0"/>
                 <w:color w:val="auto"/>
+                <w:lang w:val="pt-BR"/>
               </w:rPr>
             </w:pPr>
-            <w:proofErr w:type="spellStart"/>
             <w:r>
               <w:rPr>
                 <w:i w:val="0"/>
                 <w:color w:val="auto"/>
-              </w:rPr>
-              <w:t>Possuindo</w:t>
-            </w:r>
-            <w:proofErr w:type="spellEnd"/>
+                <w:lang w:val="pt-BR"/>
+              </w:rPr>
+              <w:t>Possuindo um Sistema para gerenciar o banco de dados, irá melhorar a segurança do sist</w:t>
+            </w:r>
             <w:r>
               <w:rPr>
                 <w:i w:val="0"/>
                 <w:color w:val="auto"/>
-              </w:rPr>
-              <w:t xml:space="preserve"> um </w:t>
-            </w:r>
-            <w:proofErr w:type="spellStart"/>
+                <w:lang w:val="pt-BR"/>
+              </w:rPr>
+              <w:t xml:space="preserve">ema e a proteção de </w:t>
+            </w:r>
+            <w:proofErr w:type="gramStart"/>
             <w:r>
               <w:rPr>
                 <w:i w:val="0"/>
                 <w:color w:val="auto"/>
-              </w:rPr>
-              <w:t>Sistema</w:t>
-            </w:r>
-            <w:proofErr w:type="spellEnd"/>
-            <w:r>
-              <w:rPr>
-                <w:i w:val="0"/>
-                <w:color w:val="auto"/>
-              </w:rPr>
-              <w:t xml:space="preserve"> </w:t>
-            </w:r>
-            <w:proofErr w:type="spellStart"/>
-            <w:r>
-              <w:rPr>
-                <w:i w:val="0"/>
-                <w:color w:val="auto"/>
-              </w:rPr>
-              <w:t>para</w:t>
-            </w:r>
-            <w:proofErr w:type="spellEnd"/>
-            <w:r>
-              <w:rPr>
-                <w:i w:val="0"/>
-                <w:color w:val="auto"/>
-              </w:rPr>
-              <w:t xml:space="preserve"> </w:t>
-            </w:r>
-            <w:proofErr w:type="spellStart"/>
-            <w:r>
-              <w:rPr>
-                <w:i w:val="0"/>
-                <w:color w:val="auto"/>
-              </w:rPr>
-              <w:t>gerenciar</w:t>
-            </w:r>
-            <w:proofErr w:type="spellEnd"/>
-            <w:r>
-              <w:rPr>
-                <w:i w:val="0"/>
-                <w:color w:val="auto"/>
-              </w:rPr>
-              <w:t xml:space="preserve"> o </w:t>
-            </w:r>
-            <w:proofErr w:type="spellStart"/>
-            <w:r>
-              <w:rPr>
-                <w:i w:val="0"/>
-                <w:color w:val="auto"/>
-              </w:rPr>
-              <w:t>banco</w:t>
-            </w:r>
-            <w:proofErr w:type="spellEnd"/>
-            <w:r>
-              <w:rPr>
-                <w:i w:val="0"/>
-                <w:color w:val="auto"/>
-              </w:rPr>
-              <w:t xml:space="preserve"> de dados, </w:t>
-            </w:r>
-            <w:proofErr w:type="spellStart"/>
-            <w:r>
-              <w:rPr>
-                <w:i w:val="0"/>
-                <w:color w:val="auto"/>
-              </w:rPr>
-              <w:t>irá</w:t>
-            </w:r>
-            <w:proofErr w:type="spellEnd"/>
-            <w:r>
-              <w:rPr>
-                <w:i w:val="0"/>
-                <w:color w:val="auto"/>
-              </w:rPr>
-              <w:t xml:space="preserve"> </w:t>
-            </w:r>
-            <w:proofErr w:type="spellStart"/>
-            <w:r>
-              <w:rPr>
-                <w:i w:val="0"/>
-                <w:color w:val="auto"/>
-              </w:rPr>
-              <w:t>melhorar</w:t>
-            </w:r>
-            <w:proofErr w:type="spellEnd"/>
-            <w:r>
-              <w:rPr>
-                <w:i w:val="0"/>
-                <w:color w:val="auto"/>
-              </w:rPr>
-              <w:t xml:space="preserve"> a </w:t>
-            </w:r>
-            <w:proofErr w:type="spellStart"/>
-            <w:r>
-              <w:rPr>
-                <w:i w:val="0"/>
-                <w:color w:val="auto"/>
-              </w:rPr>
-              <w:t>segurança</w:t>
-            </w:r>
-            <w:proofErr w:type="spellEnd"/>
-            <w:r>
-              <w:rPr>
-                <w:i w:val="0"/>
-                <w:color w:val="auto"/>
-              </w:rPr>
-              <w:t xml:space="preserve"> do </w:t>
-            </w:r>
-            <w:proofErr w:type="spellStart"/>
-            <w:r>
-              <w:rPr>
-                <w:i w:val="0"/>
-                <w:color w:val="auto"/>
-              </w:rPr>
-              <w:t>sistema</w:t>
-            </w:r>
-            <w:proofErr w:type="spellEnd"/>
-            <w:r>
-              <w:rPr>
-                <w:i w:val="0"/>
-                <w:color w:val="auto"/>
-              </w:rPr>
-              <w:t xml:space="preserve"> e a </w:t>
-            </w:r>
-            <w:proofErr w:type="spellStart"/>
-            <w:r>
-              <w:rPr>
-                <w:i w:val="0"/>
-                <w:color w:val="auto"/>
-              </w:rPr>
-              <w:t>proteção</w:t>
-            </w:r>
-            <w:proofErr w:type="spellEnd"/>
-            <w:r>
-              <w:rPr>
-                <w:i w:val="0"/>
-                <w:color w:val="auto"/>
-              </w:rPr>
-              <w:t xml:space="preserve"> de </w:t>
-            </w:r>
-            <w:proofErr w:type="spellStart"/>
-            <w:r>
-              <w:rPr>
-                <w:i w:val="0"/>
-                <w:color w:val="auto"/>
+                <w:lang w:val="pt-BR"/>
               </w:rPr>
               <w:t>informações</w:t>
             </w:r>
-            <w:proofErr w:type="spellEnd"/>
-            <w:r>
-              <w:rPr>
-                <w:i w:val="0"/>
-                <w:color w:val="auto"/>
-              </w:rPr>
-              <w:t>.</w:t>
-            </w:r>
+            <w:proofErr w:type="gramEnd"/>
           </w:p>
         </w:tc>
       </w:tr>
@@ -1342,10 +1014,18 @@
               <w:pStyle w:val="Corpodetexto"/>
               <w:keepNext/>
               <w:ind w:left="72"/>
+              <w:rPr>
+                <w:lang w:val="pt-BR"/>
+              </w:rPr>
             </w:pPr>
-            <w:r>
+            <w:proofErr w:type="spellStart"/>
+            <w:r>
+              <w:rPr>
+                <w:lang w:val="pt-BR"/>
+              </w:rPr>
               <w:t>Unlike</w:t>
             </w:r>
+            <w:proofErr w:type="spellEnd"/>
           </w:p>
         </w:tc>
         <w:tc>
@@ -1361,22 +1041,15 @@
             <w:pPr>
               <w:pStyle w:val="Corpodetexto"/>
               <w:ind w:left="72"/>
+              <w:rPr>
+                <w:lang w:val="pt-BR"/>
+              </w:rPr>
             </w:pPr>
-            <w:proofErr w:type="spellStart"/>
-            <w:r>
-              <w:t>Roubo</w:t>
-            </w:r>
-            <w:proofErr w:type="spellEnd"/>
-            <w:r>
-              <w:t xml:space="preserve"> de dados </w:t>
-            </w:r>
-            <w:proofErr w:type="spellStart"/>
-            <w:r>
-              <w:t>Sigilosos</w:t>
-            </w:r>
-            <w:proofErr w:type="spellEnd"/>
-            <w:r>
-              <w:t>.</w:t>
+            <w:r>
+              <w:rPr>
+                <w:lang w:val="pt-BR"/>
+              </w:rPr>
+              <w:t>Roubo de dados Sigilosos</w:t>
             </w:r>
           </w:p>
         </w:tc>
@@ -1397,10 +1070,32 @@
             <w:pPr>
               <w:pStyle w:val="Corpodetexto"/>
               <w:ind w:left="72"/>
+              <w:rPr>
+                <w:lang w:val="pt-BR"/>
+              </w:rPr>
             </w:pPr>
-            <w:r>
-              <w:t>Our product</w:t>
-            </w:r>
+            <w:proofErr w:type="spellStart"/>
+            <w:r>
+              <w:rPr>
+                <w:lang w:val="pt-BR"/>
+              </w:rPr>
+              <w:t>Our</w:t>
+            </w:r>
+            <w:proofErr w:type="spellEnd"/>
+            <w:r>
+              <w:rPr>
+                <w:lang w:val="pt-BR"/>
+              </w:rPr>
+              <w:t xml:space="preserve"> </w:t>
+            </w:r>
+            <w:proofErr w:type="spellStart"/>
+            <w:r>
+              <w:rPr>
+                <w:lang w:val="pt-BR"/>
+              </w:rPr>
+              <w:t>product</w:t>
+            </w:r>
+            <w:proofErr w:type="spellEnd"/>
           </w:p>
         </w:tc>
         <w:tc>
@@ -1418,87 +1113,32 @@
               <w:rPr>
                 <w:i w:val="0"/>
                 <w:color w:val="auto"/>
+                <w:lang w:val="pt-BR"/>
               </w:rPr>
             </w:pPr>
-            <w:proofErr w:type="spellStart"/>
             <w:r>
               <w:rPr>
                 <w:i w:val="0"/>
                 <w:color w:val="auto"/>
-              </w:rPr>
-              <w:t>Criptografa</w:t>
-            </w:r>
-            <w:proofErr w:type="spellEnd"/>
+                <w:lang w:val="pt-BR"/>
+              </w:rPr>
+              <w:t xml:space="preserve">Criptografa o banco de dados para </w:t>
+            </w:r>
             <w:r>
               <w:rPr>
                 <w:i w:val="0"/>
                 <w:color w:val="auto"/>
-              </w:rPr>
-              <w:t xml:space="preserve"> o </w:t>
-            </w:r>
-            <w:proofErr w:type="spellStart"/>
+                <w:lang w:val="pt-BR"/>
+              </w:rPr>
+              <w:t>prevenir</w:t>
+            </w:r>
             <w:r>
               <w:rPr>
                 <w:i w:val="0"/>
                 <w:color w:val="auto"/>
-              </w:rPr>
-              <w:t>banco</w:t>
-            </w:r>
-            <w:proofErr w:type="spellEnd"/>
-            <w:r>
-              <w:rPr>
-                <w:i w:val="0"/>
-                <w:color w:val="auto"/>
-              </w:rPr>
-              <w:t xml:space="preserve"> de dados </w:t>
-            </w:r>
-            <w:proofErr w:type="spellStart"/>
-            <w:r>
-              <w:rPr>
-                <w:i w:val="0"/>
-                <w:color w:val="auto"/>
-              </w:rPr>
-              <w:t>para</w:t>
-            </w:r>
-            <w:proofErr w:type="spellEnd"/>
-            <w:r>
-              <w:rPr>
-                <w:i w:val="0"/>
-                <w:color w:val="auto"/>
-              </w:rPr>
-              <w:t xml:space="preserve"> </w:t>
-            </w:r>
-            <w:proofErr w:type="spellStart"/>
-            <w:r>
-              <w:rPr>
-                <w:i w:val="0"/>
-                <w:color w:val="auto"/>
-              </w:rPr>
-              <w:t>previnir</w:t>
-            </w:r>
-            <w:proofErr w:type="spellEnd"/>
-            <w:r>
-              <w:rPr>
-                <w:i w:val="0"/>
-                <w:color w:val="auto"/>
-              </w:rPr>
-              <w:t xml:space="preserve"> </w:t>
-            </w:r>
-            <w:proofErr w:type="spellStart"/>
-            <w:r>
-              <w:rPr>
-                <w:i w:val="0"/>
-                <w:color w:val="auto"/>
-              </w:rPr>
-              <w:t>roubos</w:t>
-            </w:r>
-            <w:proofErr w:type="spellEnd"/>
-            <w:r>
-              <w:rPr>
-                <w:i w:val="0"/>
-                <w:color w:val="auto"/>
-              </w:rPr>
-              <w:t>.</w:t>
+                <w:lang w:val="pt-BR"/>
+              </w:rPr>
+              <w:t xml:space="preserve"> roubos.</w:t>
             </w:r>
           </w:p>
         </w:tc>
@@ -1507,31 +1147,78 @@
     <w:p>
       <w:pPr>
         <w:pStyle w:val="Ttulo1"/>
+        <w:rPr>
+          <w:lang w:val="pt-BR"/>
+        </w:rPr>
       </w:pPr>
       <w:bookmarkStart w:id="18" w:name="_Toc447960005"/>
       <w:bookmarkStart w:id="19" w:name="_Toc452813581"/>
       <w:bookmarkStart w:id="20" w:name="_Toc512930909"/>
       <w:bookmarkStart w:id="21" w:name="_Toc20715758"/>
       <w:bookmarkStart w:id="22" w:name="_Toc436203381"/>
-      <w:r>
-        <w:t>Stakeholder Descriptions</w:t>
+      <w:proofErr w:type="spellStart"/>
+      <w:r>
+        <w:rPr>
+          <w:lang w:val="pt-BR"/>
+        </w:rPr>
+        <w:t>Stakeholder</w:t>
+      </w:r>
+      <w:proofErr w:type="spellEnd"/>
+      <w:r>
+        <w:rPr>
+          <w:lang w:val="pt-BR"/>
+        </w:rPr>
+        <w:t xml:space="preserve"> </w:t>
+      </w:r>
+      <w:proofErr w:type="spellStart"/>
+      <w:r>
+        <w:rPr>
+          <w:lang w:val="pt-BR"/>
+        </w:rPr>
+        <w:t>Descriptions</w:t>
       </w:r>
       <w:bookmarkEnd w:id="18"/>
       <w:bookmarkEnd w:id="19"/>
       <w:bookmarkEnd w:id="20"/>
       <w:bookmarkEnd w:id="21"/>
+      <w:proofErr w:type="spellEnd"/>
     </w:p>
     <w:p>
       <w:pPr>
         <w:pStyle w:val="Ttulo2"/>
-      </w:pPr>
-      <w:r>
-        <w:t>Stakeholder Summary</w:t>
-      </w:r>
+        <w:rPr>
+          <w:lang w:val="pt-BR"/>
+        </w:rPr>
+      </w:pPr>
+      <w:proofErr w:type="spellStart"/>
+      <w:r>
+        <w:rPr>
+          <w:lang w:val="pt-BR"/>
+        </w:rPr>
+        <w:t>Stakeholder</w:t>
+      </w:r>
+      <w:proofErr w:type="spellEnd"/>
+      <w:r>
+        <w:rPr>
+          <w:lang w:val="pt-BR"/>
+        </w:rPr>
+        <w:t xml:space="preserve"> </w:t>
+      </w:r>
+      <w:proofErr w:type="spellStart"/>
+      <w:r>
+        <w:rPr>
+          <w:lang w:val="pt-BR"/>
+        </w:rPr>
+        <w:t>Summary</w:t>
+      </w:r>
+      <w:proofErr w:type="spellEnd"/>
     </w:p>
     <w:p>
       <w:pPr>
         <w:pStyle w:val="InfoBlue"/>
+        <w:rPr>
+          <w:lang w:val="pt-BR"/>
+        </w:rPr>
       </w:pPr>
     </w:p>
     <w:tbl>
@@ -1567,15 +1254,19 @@
               <w:rPr>
                 <w:b/>
                 <w:bCs/>
+                <w:lang w:val="pt-BR"/>
               </w:rPr>
             </w:pPr>
+            <w:proofErr w:type="spellStart"/>
             <w:r>
               <w:rPr>
                 <w:b/>
                 <w:bCs/>
+                <w:lang w:val="pt-BR"/>
               </w:rPr>
               <w:t>Name</w:t>
             </w:r>
+            <w:proofErr w:type="spellEnd"/>
           </w:p>
         </w:tc>
         <w:tc>
@@ -1587,15 +1278,19 @@
               <w:rPr>
                 <w:b/>
                 <w:bCs/>
+                <w:lang w:val="pt-BR"/>
               </w:rPr>
             </w:pPr>
+            <w:proofErr w:type="spellStart"/>
             <w:r>
               <w:rPr>
                 <w:b/>
                 <w:bCs/>
+                <w:lang w:val="pt-BR"/>
               </w:rPr>
               <w:t>Description</w:t>
             </w:r>
+            <w:proofErr w:type="spellEnd"/>
           </w:p>
         </w:tc>
         <w:tc>
@@ -1607,15 +1302,19 @@
               <w:rPr>
                 <w:b/>
                 <w:bCs/>
+                <w:lang w:val="pt-BR"/>
               </w:rPr>
             </w:pPr>
+            <w:proofErr w:type="spellStart"/>
             <w:r>
               <w:rPr>
                 <w:b/>
                 <w:bCs/>
+                <w:lang w:val="pt-BR"/>
               </w:rPr>
               <w:t>Responsibilities</w:t>
             </w:r>
+            <w:proofErr w:type="spellEnd"/>
           </w:p>
         </w:tc>
       </w:tr>
@@ -1628,10 +1327,24 @@
             <w:pPr>
               <w:pStyle w:val="Corpodetexto"/>
               <w:ind w:left="0"/>
+              <w:rPr>
+                <w:lang w:val="pt-BR"/>
+              </w:rPr>
             </w:pPr>
             <w:r>
-              <w:t>Desenvolvedor 1</w:t>
-            </w:r>
+              <w:rPr>
+                <w:lang w:val="pt-BR"/>
+              </w:rPr>
+              <w:t xml:space="preserve">Desenvolvedor </w:t>
+            </w:r>
+            <w:proofErr w:type="gramStart"/>
+            <w:r>
+              <w:rPr>
+                <w:lang w:val="pt-BR"/>
+              </w:rPr>
+              <w:t>1</w:t>
+            </w:r>
+            <w:proofErr w:type="gramEnd"/>
           </w:p>
         </w:tc>
         <w:tc>
@@ -1644,39 +1357,16 @@
               <w:rPr>
                 <w:i w:val="0"/>
                 <w:color w:val="auto"/>
+                <w:lang w:val="pt-BR"/>
               </w:rPr>
             </w:pPr>
-            <w:proofErr w:type="spellStart"/>
             <w:r>
               <w:rPr>
                 <w:i w:val="0"/>
                 <w:color w:val="auto"/>
-              </w:rPr>
-              <w:t>Desenvolve</w:t>
-            </w:r>
-            <w:proofErr w:type="spellEnd"/>
-            <w:r>
-              <w:rPr>
-                <w:i w:val="0"/>
-                <w:color w:val="auto"/>
-              </w:rPr>
-              <w:t xml:space="preserve"> </w:t>
-            </w:r>
-            <w:proofErr w:type="spellStart"/>
-            <w:r>
-              <w:rPr>
-                <w:i w:val="0"/>
-                <w:color w:val="auto"/>
-              </w:rPr>
-              <w:t>aplicações</w:t>
-            </w:r>
-            <w:proofErr w:type="spellEnd"/>
-            <w:r>
-              <w:rPr>
-                <w:i w:val="0"/>
-                <w:color w:val="auto"/>
-              </w:rPr>
-              <w:t>.</w:t>
+                <w:lang w:val="pt-BR"/>
+              </w:rPr>
+              <w:t>Desenvolve aplicações.</w:t>
             </w:r>
           </w:p>
         </w:tc>
@@ -1690,119 +1380,16 @@
               <w:rPr>
                 <w:i w:val="0"/>
                 <w:color w:val="auto"/>
+                <w:lang w:val="pt-BR"/>
               </w:rPr>
             </w:pPr>
-            <w:proofErr w:type="spellStart"/>
             <w:r>
               <w:rPr>
                 <w:i w:val="0"/>
                 <w:color w:val="auto"/>
-              </w:rPr>
-              <w:t>Não</w:t>
-            </w:r>
-            <w:proofErr w:type="spellEnd"/>
-            <w:r>
-              <w:rPr>
-                <w:i w:val="0"/>
-                <w:color w:val="auto"/>
-              </w:rPr>
-              <w:t xml:space="preserve"> </w:t>
-            </w:r>
-            <w:proofErr w:type="spellStart"/>
-            <w:r>
-              <w:rPr>
-                <w:i w:val="0"/>
-                <w:color w:val="auto"/>
-              </w:rPr>
-              <w:t>deixar</w:t>
-            </w:r>
-            <w:proofErr w:type="spellEnd"/>
-            <w:r>
-              <w:rPr>
-                <w:i w:val="0"/>
-                <w:color w:val="auto"/>
-              </w:rPr>
-              <w:t xml:space="preserve"> </w:t>
-            </w:r>
-            <w:proofErr w:type="spellStart"/>
-            <w:r>
-              <w:rPr>
-                <w:i w:val="0"/>
-                <w:color w:val="auto"/>
-              </w:rPr>
-              <w:t>falhas</w:t>
-            </w:r>
-            <w:proofErr w:type="spellEnd"/>
-            <w:r>
-              <w:rPr>
-                <w:i w:val="0"/>
-                <w:color w:val="auto"/>
-              </w:rPr>
-              <w:t xml:space="preserve"> no </w:t>
-            </w:r>
-            <w:proofErr w:type="spellStart"/>
-            <w:r>
-              <w:rPr>
-                <w:i w:val="0"/>
-                <w:color w:val="auto"/>
-              </w:rPr>
-              <w:t>projeto</w:t>
-            </w:r>
-            <w:proofErr w:type="spellEnd"/>
-            <w:r>
-              <w:rPr>
-                <w:i w:val="0"/>
-                <w:color w:val="auto"/>
-              </w:rPr>
-              <w:t xml:space="preserve"> </w:t>
-            </w:r>
-            <w:proofErr w:type="spellStart"/>
-            <w:r>
-              <w:rPr>
-                <w:i w:val="0"/>
-                <w:color w:val="auto"/>
-              </w:rPr>
-              <w:t>para</w:t>
-            </w:r>
-            <w:proofErr w:type="spellEnd"/>
-            <w:r>
-              <w:rPr>
-                <w:i w:val="0"/>
-                <w:color w:val="auto"/>
-              </w:rPr>
-              <w:t xml:space="preserve"> </w:t>
-            </w:r>
-            <w:proofErr w:type="spellStart"/>
-            <w:r>
-              <w:rPr>
-                <w:i w:val="0"/>
-                <w:color w:val="auto"/>
-              </w:rPr>
-              <w:t>evitar</w:t>
-            </w:r>
-            <w:proofErr w:type="spellEnd"/>
-            <w:r>
-              <w:rPr>
-                <w:i w:val="0"/>
-                <w:color w:val="auto"/>
-              </w:rPr>
-              <w:t xml:space="preserve"> </w:t>
-            </w:r>
-            <w:proofErr w:type="spellStart"/>
-            <w:r>
-              <w:rPr>
-                <w:i w:val="0"/>
-                <w:color w:val="auto"/>
-              </w:rPr>
-              <w:t>invasões</w:t>
-            </w:r>
-            <w:proofErr w:type="spellEnd"/>
-            <w:r>
-              <w:rPr>
-                <w:i w:val="0"/>
-                <w:color w:val="auto"/>
-              </w:rPr>
-              <w:t>.</w:t>
+                <w:lang w:val="pt-BR"/>
+              </w:rPr>
+              <w:t>Não deixar falhas no projeto para evitar invasões.</w:t>
             </w:r>
           </w:p>
         </w:tc>
@@ -1816,12 +1403,16 @@
             <w:pPr>
               <w:pStyle w:val="Corpodetexto"/>
               <w:ind w:left="0"/>
+              <w:rPr>
+                <w:lang w:val="pt-BR"/>
+              </w:rPr>
             </w:pPr>
-            <w:proofErr w:type="spellStart"/>
-            <w:r>
+            <w:r>
+              <w:rPr>
+                <w:lang w:val="pt-BR"/>
+              </w:rPr>
               <w:t>Testador</w:t>
             </w:r>
-            <w:proofErr w:type="spellEnd"/>
           </w:p>
         </w:tc>
         <w:tc>
@@ -1834,49 +1425,17 @@
               <w:rPr>
                 <w:i w:val="0"/>
                 <w:color w:val="auto"/>
+                <w:lang w:val="pt-BR"/>
               </w:rPr>
             </w:pPr>
-            <w:proofErr w:type="spellStart"/>
             <w:r>
               <w:rPr>
                 <w:i w:val="0"/>
                 <w:color w:val="auto"/>
-              </w:rPr>
-              <w:t>Testa</w:t>
-            </w:r>
-            <w:proofErr w:type="spellEnd"/>
-            <w:r>
-              <w:rPr>
-                <w:i w:val="0"/>
-                <w:color w:val="auto"/>
-              </w:rPr>
-              <w:t xml:space="preserve"> </w:t>
-            </w:r>
-            <w:proofErr w:type="spellStart"/>
-            <w:r>
-              <w:rPr>
-                <w:i w:val="0"/>
-                <w:color w:val="auto"/>
-              </w:rPr>
-              <w:t>Aplicações</w:t>
-            </w:r>
-            <w:proofErr w:type="spellEnd"/>
-            <w:r>
-              <w:rPr>
-                <w:i w:val="0"/>
-                <w:color w:val="auto"/>
-              </w:rPr>
-              <w:t xml:space="preserve"> </w:t>
-            </w:r>
-            <w:proofErr w:type="spellStart"/>
-            <w:r>
-              <w:rPr>
-                <w:i w:val="0"/>
-                <w:color w:val="auto"/>
-              </w:rPr>
-              <w:t>desenvolvidas</w:t>
-            </w:r>
-            <w:proofErr w:type="spellEnd"/>
+                <w:lang w:val="pt-BR"/>
+              </w:rPr>
+              <w:t>Testa Aplicações desenvolvidas</w:t>
+            </w:r>
           </w:p>
         </w:tc>
         <w:tc>
@@ -1889,120 +1448,81 @@
               <w:rPr>
                 <w:i w:val="0"/>
                 <w:color w:val="auto"/>
+                <w:lang w:val="pt-BR"/>
               </w:rPr>
             </w:pPr>
-            <w:proofErr w:type="spellStart"/>
             <w:r>
               <w:rPr>
                 <w:i w:val="0"/>
                 <w:color w:val="auto"/>
-              </w:rPr>
-              <w:t>Procurar</w:t>
-            </w:r>
-            <w:proofErr w:type="spellEnd"/>
+                <w:lang w:val="pt-BR"/>
+              </w:rPr>
+              <w:t xml:space="preserve">Procurar falhas nas aplicações e mandar </w:t>
+            </w:r>
             <w:r>
               <w:rPr>
                 <w:i w:val="0"/>
                 <w:color w:val="auto"/>
-              </w:rPr>
-              <w:t xml:space="preserve"> </w:t>
-            </w:r>
-            <w:proofErr w:type="spellStart"/>
+                <w:lang w:val="pt-BR"/>
+              </w:rPr>
+              <w:t>relatório</w:t>
+            </w:r>
             <w:r>
               <w:rPr>
                 <w:i w:val="0"/>
                 <w:color w:val="auto"/>
-              </w:rPr>
-              <w:t>falhas</w:t>
-            </w:r>
-            <w:proofErr w:type="spellEnd"/>
-            <w:r>
+                <w:lang w:val="pt-BR"/>
+              </w:rPr>
+              <w:t xml:space="preserve"> de falhas.</w:t>
+            </w:r>
+          </w:p>
+        </w:tc>
+      </w:tr>
+      <w:tr>
+        <w:tc>
+          <w:tcPr>
+            <w:tcW w:w="1890" w:type="dxa"/>
+          </w:tcPr>
+          <w:p>
+            <w:pPr>
+              <w:pStyle w:val="Corpodetexto"/>
+              <w:ind w:left="0"/>
+              <w:rPr>
+                <w:lang w:val="pt-BR"/>
+              </w:rPr>
+            </w:pPr>
+            <w:bookmarkStart w:id="23" w:name="_GoBack"/>
+            <w:bookmarkEnd w:id="23"/>
+          </w:p>
+        </w:tc>
+        <w:tc>
+          <w:tcPr>
+            <w:tcW w:w="2610" w:type="dxa"/>
+          </w:tcPr>
+          <w:p>
+            <w:pPr>
+              <w:pStyle w:val="InfoBlue"/>
               <w:rPr>
                 <w:i w:val="0"/>
                 <w:color w:val="auto"/>
-              </w:rPr>
-              <w:t xml:space="preserve"> </w:t>
-            </w:r>
-            <w:proofErr w:type="spellStart"/>
-            <w:r>
+                <w:lang w:val="pt-BR"/>
+              </w:rPr>
+            </w:pPr>
+          </w:p>
+        </w:tc>
+        <w:tc>
+          <w:tcPr>
+            <w:tcW w:w="3960" w:type="dxa"/>
+          </w:tcPr>
+          <w:p>
+            <w:pPr>
+              <w:pStyle w:val="InfoBlue"/>
               <w:rPr>
                 <w:i w:val="0"/>
                 <w:color w:val="auto"/>
-              </w:rPr>
-              <w:t>nas</w:t>
-            </w:r>
-            <w:proofErr w:type="spellEnd"/>
-            <w:r>
-              <w:rPr>
-                <w:i w:val="0"/>
-                <w:color w:val="auto"/>
-              </w:rPr>
-              <w:t xml:space="preserve"> </w:t>
-            </w:r>
-            <w:proofErr w:type="spellStart"/>
-            <w:r>
-              <w:rPr>
-                <w:i w:val="0"/>
-                <w:color w:val="auto"/>
-              </w:rPr>
-              <w:t>aplicações</w:t>
-            </w:r>
-            <w:proofErr w:type="spellEnd"/>
-            <w:r>
-              <w:rPr>
-                <w:i w:val="0"/>
-                <w:color w:val="auto"/>
-              </w:rPr>
-              <w:t xml:space="preserve"> e </w:t>
-            </w:r>
-            <w:proofErr w:type="spellStart"/>
-            <w:r>
-              <w:rPr>
-                <w:i w:val="0"/>
-                <w:color w:val="auto"/>
-              </w:rPr>
-              <w:t>mandar</w:t>
-            </w:r>
-            <w:proofErr w:type="spellEnd"/>
-            <w:r>
-              <w:rPr>
-                <w:i w:val="0"/>
-                <w:color w:val="auto"/>
-              </w:rPr>
-              <w:t xml:space="preserve"> </w:t>
-            </w:r>
-            <w:proofErr w:type="spellStart"/>
-            <w:r>
-              <w:rPr>
-                <w:i w:val="0"/>
-                <w:color w:val="auto"/>
-              </w:rPr>
-              <w:t>relatorio</w:t>
-            </w:r>
-            <w:proofErr w:type="spellEnd"/>
-            <w:r>
-              <w:rPr>
-                <w:i w:val="0"/>
-                <w:color w:val="auto"/>
-              </w:rPr>
-              <w:t xml:space="preserve"> de </w:t>
-            </w:r>
-            <w:proofErr w:type="spellStart"/>
-            <w:r>
-              <w:rPr>
-                <w:i w:val="0"/>
-                <w:color w:val="auto"/>
-              </w:rPr>
-              <w:t>falhas</w:t>
-            </w:r>
-            <w:proofErr w:type="spellEnd"/>
-            <w:r>
-              <w:rPr>
-                <w:i w:val="0"/>
-                <w:color w:val="auto"/>
-              </w:rPr>
-              <w:t>.</w:t>
-            </w:r>
+                <w:lang w:val="pt-BR"/>
+              </w:rPr>
+            </w:pPr>
           </w:p>
         </w:tc>
       </w:tr>
@@ -2010,35 +1530,64 @@
     <w:p>
       <w:pPr>
         <w:pStyle w:val="Corpodetexto"/>
+        <w:rPr>
+          <w:lang w:val="pt-BR"/>
+        </w:rPr>
       </w:pPr>
     </w:p>
     <w:p>
       <w:pPr>
         <w:pStyle w:val="Corpodetexto"/>
+        <w:rPr>
+          <w:lang w:val="pt-BR"/>
+        </w:rPr>
       </w:pPr>
     </w:p>
     <w:p>
       <w:pPr>
         <w:pStyle w:val="Corpodetexto"/>
+        <w:rPr>
+          <w:lang w:val="pt-BR"/>
+        </w:rPr>
       </w:pPr>
     </w:p>
     <w:p>
       <w:pPr>
         <w:pStyle w:val="Ttulo2"/>
-      </w:pPr>
-      <w:bookmarkStart w:id="23" w:name="_Toc425054386"/>
-      <w:bookmarkStart w:id="24" w:name="_Toc342757864"/>
-      <w:bookmarkStart w:id="25" w:name="_Toc346297773"/>
-      <w:bookmarkStart w:id="26" w:name="_Toc422186479"/>
-      <w:bookmarkStart w:id="27" w:name="_Toc436203384"/>
-      <w:bookmarkStart w:id="28" w:name="_Toc452813585"/>
-      <w:bookmarkStart w:id="29" w:name="_Toc512930912"/>
-      <w:bookmarkStart w:id="30" w:name="_Toc20715759"/>
-      <w:r>
+        <w:rPr>
+          <w:lang w:val="pt-BR"/>
+        </w:rPr>
+      </w:pPr>
+      <w:bookmarkStart w:id="24" w:name="_Toc425054386"/>
+      <w:bookmarkStart w:id="25" w:name="_Toc342757864"/>
+      <w:bookmarkStart w:id="26" w:name="_Toc346297773"/>
+      <w:bookmarkStart w:id="27" w:name="_Toc422186479"/>
+      <w:bookmarkStart w:id="28" w:name="_Toc436203384"/>
+      <w:bookmarkStart w:id="29" w:name="_Toc452813585"/>
+      <w:bookmarkStart w:id="30" w:name="_Toc512930912"/>
+      <w:bookmarkStart w:id="31" w:name="_Toc20715759"/>
+      <w:proofErr w:type="spellStart"/>
+      <w:r>
+        <w:rPr>
+          <w:lang w:val="pt-BR"/>
+        </w:rPr>
         <w:lastRenderedPageBreak/>
-        <w:t>User Environment</w:t>
-      </w:r>
-      <w:bookmarkEnd w:id="23"/>
+        <w:t>User</w:t>
+      </w:r>
+      <w:proofErr w:type="spellEnd"/>
+      <w:r>
+        <w:rPr>
+          <w:lang w:val="pt-BR"/>
+        </w:rPr>
+        <w:t xml:space="preserve"> </w:t>
+      </w:r>
+      <w:proofErr w:type="spellStart"/>
+      <w:r>
+        <w:rPr>
+          <w:lang w:val="pt-BR"/>
+        </w:rPr>
+        <w:t>Environment</w:t>
+      </w:r>
       <w:bookmarkEnd w:id="24"/>
       <w:bookmarkEnd w:id="25"/>
       <w:bookmarkEnd w:id="26"/>
@@ -2046,22 +1595,41 @@
       <w:bookmarkEnd w:id="28"/>
       <w:bookmarkEnd w:id="29"/>
       <w:bookmarkEnd w:id="30"/>
+      <w:bookmarkEnd w:id="31"/>
+      <w:proofErr w:type="spellEnd"/>
     </w:p>
     <w:p>
-      <w:bookmarkStart w:id="31" w:name="_GoBack"/>
-      <w:bookmarkEnd w:id="31"/>
+      <w:pPr>
+        <w:rPr>
+          <w:lang w:val="pt-BR"/>
+        </w:rPr>
+      </w:pPr>
     </w:p>
     <w:p>
       <w:pPr>
         <w:pStyle w:val="Ttulo1"/>
+        <w:rPr>
+          <w:lang w:val="pt-BR"/>
+        </w:rPr>
       </w:pPr>
       <w:bookmarkStart w:id="32" w:name="_Toc436203387"/>
       <w:bookmarkStart w:id="33" w:name="_Toc452813590"/>
       <w:bookmarkStart w:id="34" w:name="_Toc512930915"/>
       <w:bookmarkStart w:id="35" w:name="_Toc20715760"/>
       <w:bookmarkEnd w:id="22"/>
-      <w:r>
-        <w:t>Product Overview</w:t>
+      <w:proofErr w:type="spellStart"/>
+      <w:r>
+        <w:rPr>
+          <w:lang w:val="pt-BR"/>
+        </w:rPr>
+        <w:t>Product</w:t>
+      </w:r>
+      <w:proofErr w:type="spellEnd"/>
+      <w:r>
+        <w:rPr>
+          <w:lang w:val="pt-BR"/>
+        </w:rPr>
+        <w:t xml:space="preserve"> Overview</w:t>
       </w:r>
       <w:bookmarkEnd w:id="32"/>
       <w:bookmarkEnd w:id="33"/>
@@ -2071,35 +1639,421 @@
     <w:p>
       <w:pPr>
         <w:pStyle w:val="Ttulo2"/>
+        <w:rPr>
+          <w:lang w:val="pt-BR"/>
+        </w:rPr>
       </w:pPr>
       <w:bookmarkStart w:id="36" w:name="_Toc452813588"/>
       <w:bookmarkStart w:id="37" w:name="_Toc512930913"/>
       <w:bookmarkStart w:id="38" w:name="_Toc20715763"/>
-      <w:r>
+      <w:proofErr w:type="spellStart"/>
+      <w:r>
+        <w:rPr>
+          <w:lang w:val="pt-BR"/>
+        </w:rPr>
         <w:t>Needs</w:t>
       </w:r>
       <w:bookmarkEnd w:id="36"/>
       <w:bookmarkEnd w:id="37"/>
-      <w:r>
-        <w:t xml:space="preserve"> and Features</w:t>
+      <w:proofErr w:type="spellEnd"/>
+      <w:r>
+        <w:rPr>
+          <w:lang w:val="pt-BR"/>
+        </w:rPr>
+        <w:t xml:space="preserve"> </w:t>
+      </w:r>
+      <w:proofErr w:type="spellStart"/>
+      <w:r>
+        <w:rPr>
+          <w:lang w:val="pt-BR"/>
+        </w:rPr>
+        <w:t>and</w:t>
+      </w:r>
+      <w:proofErr w:type="spellEnd"/>
+      <w:r>
+        <w:rPr>
+          <w:lang w:val="pt-BR"/>
+        </w:rPr>
+        <w:t xml:space="preserve"> </w:t>
+      </w:r>
+      <w:proofErr w:type="spellStart"/>
+      <w:r>
+        <w:rPr>
+          <w:lang w:val="pt-BR"/>
+        </w:rPr>
+        <w:t>Features</w:t>
       </w:r>
       <w:bookmarkEnd w:id="38"/>
+      <w:proofErr w:type="spellEnd"/>
     </w:p>
     <w:p>
       <w:pPr>
         <w:pStyle w:val="InfoBlue"/>
-      </w:pPr>
-      <w:r>
-        <w:t>[Avoid design. Keep feature descriptions at a general level. Focus on capabilities needed and why (not how)</w:t>
-      </w:r>
-      <w:r>
+        <w:rPr>
+          <w:lang w:val="pt-BR"/>
+        </w:rPr>
+      </w:pPr>
+      <w:r>
+        <w:rPr>
+          <w:lang w:val="pt-BR"/>
+        </w:rPr>
+        <w:t>[</w:t>
+      </w:r>
+      <w:proofErr w:type="spellStart"/>
+      <w:r>
+        <w:rPr>
+          <w:lang w:val="pt-BR"/>
+        </w:rPr>
+        <w:t>Avoid</w:t>
+      </w:r>
+      <w:proofErr w:type="spellEnd"/>
+      <w:r>
+        <w:rPr>
+          <w:lang w:val="pt-BR"/>
+        </w:rPr>
+        <w:t xml:space="preserve"> design. </w:t>
+      </w:r>
+      <w:proofErr w:type="spellStart"/>
+      <w:r>
+        <w:rPr>
+          <w:lang w:val="pt-BR"/>
+        </w:rPr>
+        <w:t>Keep</w:t>
+      </w:r>
+      <w:proofErr w:type="spellEnd"/>
+      <w:r>
+        <w:rPr>
+          <w:lang w:val="pt-BR"/>
+        </w:rPr>
+        <w:t xml:space="preserve"> </w:t>
+      </w:r>
+      <w:proofErr w:type="spellStart"/>
+      <w:r>
+        <w:rPr>
+          <w:lang w:val="pt-BR"/>
+        </w:rPr>
+        <w:t>feature</w:t>
+      </w:r>
+      <w:proofErr w:type="spellEnd"/>
+      <w:r>
+        <w:rPr>
+          <w:lang w:val="pt-BR"/>
+        </w:rPr>
+        <w:t xml:space="preserve"> </w:t>
+      </w:r>
+      <w:proofErr w:type="spellStart"/>
+      <w:r>
+        <w:rPr>
+          <w:lang w:val="pt-BR"/>
+        </w:rPr>
+        <w:t>descriptions</w:t>
+      </w:r>
+      <w:proofErr w:type="spellEnd"/>
+      <w:r>
+        <w:rPr>
+          <w:lang w:val="pt-BR"/>
+        </w:rPr>
+        <w:t xml:space="preserve"> </w:t>
+      </w:r>
+      <w:proofErr w:type="spellStart"/>
+      <w:r>
+        <w:rPr>
+          <w:lang w:val="pt-BR"/>
+        </w:rPr>
+        <w:t>at</w:t>
+      </w:r>
+      <w:proofErr w:type="spellEnd"/>
+      <w:r>
+        <w:rPr>
+          <w:lang w:val="pt-BR"/>
+        </w:rPr>
+        <w:t xml:space="preserve"> a general </w:t>
+      </w:r>
+      <w:proofErr w:type="spellStart"/>
+      <w:r>
+        <w:rPr>
+          <w:lang w:val="pt-BR"/>
+        </w:rPr>
+        <w:t>level</w:t>
+      </w:r>
+      <w:proofErr w:type="spellEnd"/>
+      <w:r>
+        <w:rPr>
+          <w:lang w:val="pt-BR"/>
+        </w:rPr>
+        <w:t xml:space="preserve">. Focus </w:t>
+      </w:r>
+      <w:proofErr w:type="spellStart"/>
+      <w:r>
+        <w:rPr>
+          <w:lang w:val="pt-BR"/>
+        </w:rPr>
+        <w:t>on</w:t>
+      </w:r>
+      <w:proofErr w:type="spellEnd"/>
+      <w:r>
+        <w:rPr>
+          <w:lang w:val="pt-BR"/>
+        </w:rPr>
+        <w:t xml:space="preserve"> </w:t>
+      </w:r>
+      <w:proofErr w:type="spellStart"/>
+      <w:r>
+        <w:rPr>
+          <w:lang w:val="pt-BR"/>
+        </w:rPr>
+        <w:t>capabilities</w:t>
+      </w:r>
+      <w:proofErr w:type="spellEnd"/>
+      <w:r>
+        <w:rPr>
+          <w:lang w:val="pt-BR"/>
+        </w:rPr>
+        <w:t xml:space="preserve"> </w:t>
+      </w:r>
+      <w:proofErr w:type="spellStart"/>
+      <w:r>
+        <w:rPr>
+          <w:lang w:val="pt-BR"/>
+        </w:rPr>
+        <w:t>needed</w:t>
+      </w:r>
+      <w:proofErr w:type="spellEnd"/>
+      <w:r>
+        <w:rPr>
+          <w:lang w:val="pt-BR"/>
+        </w:rPr>
+        <w:t xml:space="preserve"> </w:t>
+      </w:r>
+      <w:proofErr w:type="spellStart"/>
+      <w:r>
+        <w:rPr>
+          <w:lang w:val="pt-BR"/>
+        </w:rPr>
+        <w:t>and</w:t>
+      </w:r>
+      <w:proofErr w:type="spellEnd"/>
+      <w:r>
+        <w:rPr>
+          <w:lang w:val="pt-BR"/>
+        </w:rPr>
+        <w:t xml:space="preserve"> </w:t>
+      </w:r>
+      <w:proofErr w:type="spellStart"/>
+      <w:r>
+        <w:rPr>
+          <w:lang w:val="pt-BR"/>
+        </w:rPr>
+        <w:t>why</w:t>
+      </w:r>
+      <w:proofErr w:type="spellEnd"/>
+      <w:r>
+        <w:rPr>
+          <w:lang w:val="pt-BR"/>
+        </w:rPr>
+        <w:t xml:space="preserve"> (</w:t>
+      </w:r>
+      <w:proofErr w:type="spellStart"/>
+      <w:r>
+        <w:rPr>
+          <w:lang w:val="pt-BR"/>
+        </w:rPr>
+        <w:t>not</w:t>
+      </w:r>
+      <w:proofErr w:type="spellEnd"/>
+      <w:r>
+        <w:rPr>
+          <w:lang w:val="pt-BR"/>
+        </w:rPr>
+        <w:t xml:space="preserve"> </w:t>
+      </w:r>
+      <w:proofErr w:type="spellStart"/>
+      <w:r>
+        <w:rPr>
+          <w:lang w:val="pt-BR"/>
+        </w:rPr>
+        <w:t>how</w:t>
+      </w:r>
+      <w:proofErr w:type="spellEnd"/>
+      <w:proofErr w:type="gramStart"/>
+      <w:r>
+        <w:rPr>
+          <w:lang w:val="pt-BR"/>
+        </w:rPr>
+        <w:t>)</w:t>
+      </w:r>
+      <w:proofErr w:type="gramEnd"/>
+      <w:r>
+        <w:rPr>
+          <w:lang w:val="pt-BR"/>
+        </w:rPr>
         <w:tab/>
-        <w:t xml:space="preserve"> they should be implemented.</w:t>
-      </w:r>
-      <w:r>
-        <w:t xml:space="preserve"> Capture the stakeholder priority and planned release for each feature.</w:t>
-      </w:r>
-      <w:r>
+        <w:t xml:space="preserve"> </w:t>
+      </w:r>
+      <w:proofErr w:type="spellStart"/>
+      <w:r>
+        <w:rPr>
+          <w:lang w:val="pt-BR"/>
+        </w:rPr>
+        <w:t>they</w:t>
+      </w:r>
+      <w:proofErr w:type="spellEnd"/>
+      <w:r>
+        <w:rPr>
+          <w:lang w:val="pt-BR"/>
+        </w:rPr>
+        <w:t xml:space="preserve"> </w:t>
+      </w:r>
+      <w:proofErr w:type="spellStart"/>
+      <w:r>
+        <w:rPr>
+          <w:lang w:val="pt-BR"/>
+        </w:rPr>
+        <w:t>should</w:t>
+      </w:r>
+      <w:proofErr w:type="spellEnd"/>
+      <w:r>
+        <w:rPr>
+          <w:lang w:val="pt-BR"/>
+        </w:rPr>
+        <w:t xml:space="preserve"> </w:t>
+      </w:r>
+      <w:proofErr w:type="spellStart"/>
+      <w:r>
+        <w:rPr>
+          <w:lang w:val="pt-BR"/>
+        </w:rPr>
+        <w:t>be</w:t>
+      </w:r>
+      <w:proofErr w:type="spellEnd"/>
+      <w:r>
+        <w:rPr>
+          <w:lang w:val="pt-BR"/>
+        </w:rPr>
+        <w:t xml:space="preserve"> </w:t>
+      </w:r>
+      <w:proofErr w:type="spellStart"/>
+      <w:r>
+        <w:rPr>
+          <w:lang w:val="pt-BR"/>
+        </w:rPr>
+        <w:t>implemented</w:t>
+      </w:r>
+      <w:proofErr w:type="spellEnd"/>
+      <w:r>
+        <w:rPr>
+          <w:lang w:val="pt-BR"/>
+        </w:rPr>
+        <w:t>.</w:t>
+      </w:r>
+      <w:r>
+        <w:rPr>
+          <w:lang w:val="pt-BR"/>
+        </w:rPr>
+        <w:t xml:space="preserve"> Capture </w:t>
+      </w:r>
+      <w:proofErr w:type="spellStart"/>
+      <w:r>
+        <w:rPr>
+          <w:lang w:val="pt-BR"/>
+        </w:rPr>
+        <w:t>the</w:t>
+      </w:r>
+      <w:proofErr w:type="spellEnd"/>
+      <w:r>
+        <w:rPr>
+          <w:lang w:val="pt-BR"/>
+        </w:rPr>
+        <w:t xml:space="preserve"> </w:t>
+      </w:r>
+      <w:proofErr w:type="spellStart"/>
+      <w:r>
+        <w:rPr>
+          <w:lang w:val="pt-BR"/>
+        </w:rPr>
+        <w:t>stakeholder</w:t>
+      </w:r>
+      <w:proofErr w:type="spellEnd"/>
+      <w:r>
+        <w:rPr>
+          <w:lang w:val="pt-BR"/>
+        </w:rPr>
+        <w:t xml:space="preserve"> </w:t>
+      </w:r>
+      <w:proofErr w:type="spellStart"/>
+      <w:r>
+        <w:rPr>
+          <w:lang w:val="pt-BR"/>
+        </w:rPr>
+        <w:t>priority</w:t>
+      </w:r>
+      <w:proofErr w:type="spellEnd"/>
+      <w:r>
+        <w:rPr>
+          <w:lang w:val="pt-BR"/>
+        </w:rPr>
+        <w:t xml:space="preserve"> </w:t>
+      </w:r>
+      <w:proofErr w:type="spellStart"/>
+      <w:r>
+        <w:rPr>
+          <w:lang w:val="pt-BR"/>
+        </w:rPr>
+        <w:t>and</w:t>
+      </w:r>
+      <w:proofErr w:type="spellEnd"/>
+      <w:r>
+        <w:rPr>
+          <w:lang w:val="pt-BR"/>
+        </w:rPr>
+        <w:t xml:space="preserve"> </w:t>
+      </w:r>
+      <w:proofErr w:type="spellStart"/>
+      <w:r>
+        <w:rPr>
+          <w:lang w:val="pt-BR"/>
+        </w:rPr>
+        <w:t>planned</w:t>
+      </w:r>
+      <w:proofErr w:type="spellEnd"/>
+      <w:r>
+        <w:rPr>
+          <w:lang w:val="pt-BR"/>
+        </w:rPr>
+        <w:t xml:space="preserve"> release for </w:t>
+      </w:r>
+      <w:proofErr w:type="spellStart"/>
+      <w:r>
+        <w:rPr>
+          <w:lang w:val="pt-BR"/>
+        </w:rPr>
+        <w:t>each</w:t>
+      </w:r>
+      <w:proofErr w:type="spellEnd"/>
+      <w:r>
+        <w:rPr>
+          <w:lang w:val="pt-BR"/>
+        </w:rPr>
+        <w:t xml:space="preserve"> </w:t>
+      </w:r>
+      <w:proofErr w:type="spellStart"/>
+      <w:r>
+        <w:rPr>
+          <w:lang w:val="pt-BR"/>
+        </w:rPr>
+        <w:t>feature</w:t>
+      </w:r>
+      <w:proofErr w:type="spellEnd"/>
+      <w:r>
+        <w:rPr>
+          <w:lang w:val="pt-BR"/>
+        </w:rPr>
+        <w:t>.</w:t>
+      </w:r>
+      <w:r>
+        <w:rPr>
+          <w:lang w:val="pt-BR"/>
+        </w:rPr>
         <w:t>]</w:t>
       </w:r>
     </w:p>
@@ -2135,15 +2089,19 @@
               <w:rPr>
                 <w:b/>
                 <w:bCs/>
+                <w:lang w:val="pt-BR"/>
               </w:rPr>
             </w:pPr>
+            <w:proofErr w:type="spellStart"/>
             <w:r>
               <w:rPr>
                 <w:b/>
                 <w:bCs/>
+                <w:lang w:val="pt-BR"/>
               </w:rPr>
               <w:t>Need</w:t>
             </w:r>
+            <w:proofErr w:type="spellEnd"/>
           </w:p>
         </w:tc>
         <w:tc>
@@ -2157,15 +2115,19 @@
               <w:rPr>
                 <w:b/>
                 <w:bCs/>
+                <w:lang w:val="pt-BR"/>
               </w:rPr>
             </w:pPr>
+            <w:proofErr w:type="spellStart"/>
             <w:r>
               <w:rPr>
                 <w:b/>
                 <w:bCs/>
+                <w:lang w:val="pt-BR"/>
               </w:rPr>
               <w:t>Priority</w:t>
             </w:r>
+            <w:proofErr w:type="spellEnd"/>
           </w:p>
         </w:tc>
         <w:tc>
@@ -2179,15 +2141,19 @@
               <w:rPr>
                 <w:b/>
                 <w:bCs/>
+                <w:lang w:val="pt-BR"/>
               </w:rPr>
             </w:pPr>
+            <w:proofErr w:type="spellStart"/>
             <w:r>
               <w:rPr>
                 <w:b/>
                 <w:bCs/>
+                <w:lang w:val="pt-BR"/>
               </w:rPr>
               <w:t>Features</w:t>
             </w:r>
+            <w:proofErr w:type="spellEnd"/>
           </w:p>
         </w:tc>
         <w:tc>
@@ -2201,14 +2167,26 @@
               <w:rPr>
                 <w:b/>
                 <w:bCs/>
+                <w:lang w:val="pt-BR"/>
               </w:rPr>
             </w:pPr>
+            <w:proofErr w:type="spellStart"/>
             <w:r>
               <w:rPr>
                 <w:b/>
                 <w:bCs/>
-              </w:rPr>
-              <w:t>Planned Release</w:t>
+                <w:lang w:val="pt-BR"/>
+              </w:rPr>
+              <w:t>Planned</w:t>
+            </w:r>
+            <w:proofErr w:type="spellEnd"/>
+            <w:r>
+              <w:rPr>
+                <w:b/>
+                <w:bCs/>
+                <w:lang w:val="pt-BR"/>
+              </w:rPr>
+              <w:t xml:space="preserve"> Release</w:t>
             </w:r>
           </w:p>
         </w:tc>
@@ -2222,6 +2200,9 @@
             <w:pPr>
               <w:pStyle w:val="Corpodetexto"/>
               <w:ind w:left="0"/>
+              <w:rPr>
+                <w:lang w:val="pt-BR"/>
+              </w:rPr>
             </w:pPr>
           </w:p>
         </w:tc>
@@ -2233,6 +2214,9 @@
             <w:pPr>
               <w:pStyle w:val="Corpodetexto"/>
               <w:ind w:left="0"/>
+              <w:rPr>
+                <w:lang w:val="pt-BR"/>
+              </w:rPr>
             </w:pPr>
           </w:p>
         </w:tc>
@@ -2244,6 +2228,9 @@
             <w:pPr>
               <w:pStyle w:val="Corpodetexto"/>
               <w:ind w:left="0"/>
+              <w:rPr>
+                <w:lang w:val="pt-BR"/>
+              </w:rPr>
             </w:pPr>
           </w:p>
         </w:tc>
@@ -2255,6 +2242,9 @@
             <w:pPr>
               <w:pStyle w:val="Corpodetexto"/>
               <w:ind w:left="0"/>
+              <w:rPr>
+                <w:lang w:val="pt-BR"/>
+              </w:rPr>
             </w:pPr>
           </w:p>
         </w:tc>
@@ -2263,89 +2253,1493 @@
     <w:p>
       <w:pPr>
         <w:pStyle w:val="Corpodetexto"/>
+        <w:rPr>
+          <w:lang w:val="pt-BR"/>
+        </w:rPr>
       </w:pPr>
     </w:p>
     <w:p>
       <w:pPr>
         <w:pStyle w:val="Ttulo1"/>
+        <w:rPr>
+          <w:lang w:val="pt-BR"/>
+        </w:rPr>
       </w:pPr>
       <w:bookmarkStart w:id="39" w:name="_Toc436203408"/>
       <w:bookmarkStart w:id="40" w:name="_Toc452813602"/>
       <w:bookmarkStart w:id="41" w:name="_Toc512930919"/>
       <w:bookmarkStart w:id="42" w:name="_Toc20715765"/>
-      <w:r>
-        <w:t>Other Product Requirements</w:t>
+      <w:proofErr w:type="spellStart"/>
+      <w:r>
+        <w:rPr>
+          <w:lang w:val="pt-BR"/>
+        </w:rPr>
+        <w:t>Other</w:t>
+      </w:r>
+      <w:proofErr w:type="spellEnd"/>
+      <w:r>
+        <w:rPr>
+          <w:lang w:val="pt-BR"/>
+        </w:rPr>
+        <w:t xml:space="preserve"> </w:t>
+      </w:r>
+      <w:proofErr w:type="spellStart"/>
+      <w:r>
+        <w:rPr>
+          <w:lang w:val="pt-BR"/>
+        </w:rPr>
+        <w:t>Product</w:t>
+      </w:r>
+      <w:proofErr w:type="spellEnd"/>
+      <w:r>
+        <w:rPr>
+          <w:lang w:val="pt-BR"/>
+        </w:rPr>
+        <w:t xml:space="preserve"> </w:t>
+      </w:r>
+      <w:proofErr w:type="spellStart"/>
+      <w:r>
+        <w:rPr>
+          <w:lang w:val="pt-BR"/>
+        </w:rPr>
+        <w:t>Requirements</w:t>
       </w:r>
       <w:bookmarkEnd w:id="39"/>
       <w:bookmarkEnd w:id="40"/>
       <w:bookmarkEnd w:id="41"/>
       <w:bookmarkEnd w:id="42"/>
+      <w:proofErr w:type="spellEnd"/>
     </w:p>
     <w:p>
       <w:pPr>
         <w:pStyle w:val="InfoBlue"/>
-      </w:pPr>
+        <w:rPr>
+          <w:lang w:val="pt-BR"/>
+        </w:rPr>
+      </w:pPr>
+      <w:r>
+        <w:rPr>
+          <w:lang w:val="pt-BR"/>
+        </w:rPr>
+        <w:t xml:space="preserve">[At a high </w:t>
+      </w:r>
+      <w:proofErr w:type="spellStart"/>
+      <w:r>
+        <w:rPr>
+          <w:lang w:val="pt-BR"/>
+        </w:rPr>
+        <w:t>level</w:t>
+      </w:r>
+      <w:proofErr w:type="spellEnd"/>
+      <w:r>
+        <w:rPr>
+          <w:lang w:val="pt-BR"/>
+        </w:rPr>
+        <w:t xml:space="preserve">, </w:t>
+      </w:r>
+      <w:proofErr w:type="spellStart"/>
+      <w:r>
+        <w:rPr>
+          <w:lang w:val="pt-BR"/>
+        </w:rPr>
+        <w:t>list</w:t>
+      </w:r>
+      <w:proofErr w:type="spellEnd"/>
+      <w:r>
+        <w:rPr>
+          <w:lang w:val="pt-BR"/>
+        </w:rPr>
+        <w:t xml:space="preserve"> </w:t>
+      </w:r>
+      <w:proofErr w:type="spellStart"/>
+      <w:r>
+        <w:rPr>
+          <w:lang w:val="pt-BR"/>
+        </w:rPr>
+        <w:t>applicable</w:t>
+      </w:r>
+      <w:proofErr w:type="spellEnd"/>
+      <w:r>
+        <w:rPr>
+          <w:lang w:val="pt-BR"/>
+        </w:rPr>
+        <w:t xml:space="preserve"> </w:t>
+      </w:r>
       <w:proofErr w:type="gramStart"/>
       <w:r>
-        <w:t>[At a high level, list applicable standards, hardware, or platform requirements; performance requirements; and environmental requirements.</w:t>
+        <w:rPr>
+          <w:lang w:val="pt-BR"/>
+        </w:rPr>
+        <w:t>standards</w:t>
       </w:r>
       <w:proofErr w:type="gramEnd"/>
+      <w:r>
+        <w:rPr>
+          <w:lang w:val="pt-BR"/>
+        </w:rPr>
+        <w:t xml:space="preserve">, hardware, </w:t>
+      </w:r>
+      <w:proofErr w:type="spellStart"/>
+      <w:r>
+        <w:rPr>
+          <w:lang w:val="pt-BR"/>
+        </w:rPr>
+        <w:t>or</w:t>
+      </w:r>
+      <w:proofErr w:type="spellEnd"/>
+      <w:r>
+        <w:rPr>
+          <w:lang w:val="pt-BR"/>
+        </w:rPr>
+        <w:t xml:space="preserve"> </w:t>
+      </w:r>
+      <w:proofErr w:type="spellStart"/>
+      <w:r>
+        <w:rPr>
+          <w:lang w:val="pt-BR"/>
+        </w:rPr>
+        <w:t>platform</w:t>
+      </w:r>
+      <w:proofErr w:type="spellEnd"/>
+      <w:r>
+        <w:rPr>
+          <w:lang w:val="pt-BR"/>
+        </w:rPr>
+        <w:t xml:space="preserve"> </w:t>
+      </w:r>
+      <w:proofErr w:type="spellStart"/>
+      <w:r>
+        <w:rPr>
+          <w:lang w:val="pt-BR"/>
+        </w:rPr>
+        <w:t>requirements</w:t>
+      </w:r>
+      <w:proofErr w:type="spellEnd"/>
+      <w:r>
+        <w:rPr>
+          <w:lang w:val="pt-BR"/>
+        </w:rPr>
+        <w:t xml:space="preserve">; performance </w:t>
+      </w:r>
+      <w:proofErr w:type="spellStart"/>
+      <w:r>
+        <w:rPr>
+          <w:lang w:val="pt-BR"/>
+        </w:rPr>
+        <w:t>requirements</w:t>
+      </w:r>
+      <w:proofErr w:type="spellEnd"/>
+      <w:r>
+        <w:rPr>
+          <w:lang w:val="pt-BR"/>
+        </w:rPr>
+        <w:t xml:space="preserve">; </w:t>
+      </w:r>
+      <w:proofErr w:type="spellStart"/>
+      <w:r>
+        <w:rPr>
+          <w:lang w:val="pt-BR"/>
+        </w:rPr>
+        <w:t>and</w:t>
+      </w:r>
+      <w:proofErr w:type="spellEnd"/>
+      <w:r>
+        <w:rPr>
+          <w:lang w:val="pt-BR"/>
+        </w:rPr>
+        <w:t xml:space="preserve"> </w:t>
+      </w:r>
+      <w:proofErr w:type="spellStart"/>
+      <w:r>
+        <w:rPr>
+          <w:lang w:val="pt-BR"/>
+        </w:rPr>
+        <w:t>environmental</w:t>
+      </w:r>
+      <w:proofErr w:type="spellEnd"/>
+      <w:r>
+        <w:rPr>
+          <w:lang w:val="pt-BR"/>
+        </w:rPr>
+        <w:t xml:space="preserve"> </w:t>
+      </w:r>
+      <w:proofErr w:type="spellStart"/>
+      <w:r>
+        <w:rPr>
+          <w:lang w:val="pt-BR"/>
+        </w:rPr>
+        <w:t>requirements</w:t>
+      </w:r>
+      <w:proofErr w:type="spellEnd"/>
+      <w:r>
+        <w:rPr>
+          <w:lang w:val="pt-BR"/>
+        </w:rPr>
+        <w:t>.</w:t>
+      </w:r>
     </w:p>
     <w:p>
       <w:pPr>
         <w:pStyle w:val="InfoBlue"/>
-      </w:pPr>
-      <w:r>
-        <w:t>Define the quality ranges for performance, robustness, fault tolerance, usability, and similar characteristics that are not captured in the Feature Set.</w:t>
+        <w:rPr>
+          <w:lang w:val="pt-BR"/>
+        </w:rPr>
+      </w:pPr>
+      <w:r>
+        <w:rPr>
+          <w:lang w:val="pt-BR"/>
+        </w:rPr>
+        <w:t xml:space="preserve">Define </w:t>
+      </w:r>
+      <w:proofErr w:type="spellStart"/>
+      <w:r>
+        <w:rPr>
+          <w:lang w:val="pt-BR"/>
+        </w:rPr>
+        <w:t>the</w:t>
+      </w:r>
+      <w:proofErr w:type="spellEnd"/>
+      <w:r>
+        <w:rPr>
+          <w:lang w:val="pt-BR"/>
+        </w:rPr>
+        <w:t xml:space="preserve"> </w:t>
+      </w:r>
+      <w:proofErr w:type="spellStart"/>
+      <w:r>
+        <w:rPr>
+          <w:lang w:val="pt-BR"/>
+        </w:rPr>
+        <w:t>quality</w:t>
+      </w:r>
+      <w:proofErr w:type="spellEnd"/>
+      <w:r>
+        <w:rPr>
+          <w:lang w:val="pt-BR"/>
+        </w:rPr>
+        <w:t xml:space="preserve"> ranges for </w:t>
+      </w:r>
+      <w:proofErr w:type="gramStart"/>
+      <w:r>
+        <w:rPr>
+          <w:lang w:val="pt-BR"/>
+        </w:rPr>
+        <w:t>performance</w:t>
+      </w:r>
+      <w:proofErr w:type="gramEnd"/>
+      <w:r>
+        <w:rPr>
+          <w:lang w:val="pt-BR"/>
+        </w:rPr>
+        <w:t xml:space="preserve">, </w:t>
+      </w:r>
+      <w:proofErr w:type="spellStart"/>
+      <w:r>
+        <w:rPr>
+          <w:lang w:val="pt-BR"/>
+        </w:rPr>
+        <w:t>robustness</w:t>
+      </w:r>
+      <w:proofErr w:type="spellEnd"/>
+      <w:r>
+        <w:rPr>
+          <w:lang w:val="pt-BR"/>
+        </w:rPr>
+        <w:t xml:space="preserve">, </w:t>
+      </w:r>
+      <w:proofErr w:type="spellStart"/>
+      <w:r>
+        <w:rPr>
+          <w:lang w:val="pt-BR"/>
+        </w:rPr>
+        <w:t>fault</w:t>
+      </w:r>
+      <w:proofErr w:type="spellEnd"/>
+      <w:r>
+        <w:rPr>
+          <w:lang w:val="pt-BR"/>
+        </w:rPr>
+        <w:t xml:space="preserve"> </w:t>
+      </w:r>
+      <w:proofErr w:type="spellStart"/>
+      <w:r>
+        <w:rPr>
+          <w:lang w:val="pt-BR"/>
+        </w:rPr>
+        <w:t>tolerance</w:t>
+      </w:r>
+      <w:proofErr w:type="spellEnd"/>
+      <w:r>
+        <w:rPr>
+          <w:lang w:val="pt-BR"/>
+        </w:rPr>
+        <w:t xml:space="preserve">, </w:t>
+      </w:r>
+      <w:proofErr w:type="spellStart"/>
+      <w:r>
+        <w:rPr>
+          <w:lang w:val="pt-BR"/>
+        </w:rPr>
+        <w:t>usability</w:t>
+      </w:r>
+      <w:proofErr w:type="spellEnd"/>
+      <w:r>
+        <w:rPr>
+          <w:lang w:val="pt-BR"/>
+        </w:rPr>
+        <w:t xml:space="preserve">, </w:t>
+      </w:r>
+      <w:proofErr w:type="spellStart"/>
+      <w:r>
+        <w:rPr>
+          <w:lang w:val="pt-BR"/>
+        </w:rPr>
+        <w:t>and</w:t>
+      </w:r>
+      <w:proofErr w:type="spellEnd"/>
+      <w:r>
+        <w:rPr>
+          <w:lang w:val="pt-BR"/>
+        </w:rPr>
+        <w:t xml:space="preserve"> similar </w:t>
+      </w:r>
+      <w:proofErr w:type="spellStart"/>
+      <w:r>
+        <w:rPr>
+          <w:lang w:val="pt-BR"/>
+        </w:rPr>
+        <w:t>characteristics</w:t>
+      </w:r>
+      <w:proofErr w:type="spellEnd"/>
+      <w:r>
+        <w:rPr>
+          <w:lang w:val="pt-BR"/>
+        </w:rPr>
+        <w:t xml:space="preserve"> </w:t>
+      </w:r>
+      <w:proofErr w:type="spellStart"/>
+      <w:r>
+        <w:rPr>
+          <w:lang w:val="pt-BR"/>
+        </w:rPr>
+        <w:t>that</w:t>
+      </w:r>
+      <w:proofErr w:type="spellEnd"/>
+      <w:r>
+        <w:rPr>
+          <w:lang w:val="pt-BR"/>
+        </w:rPr>
+        <w:t xml:space="preserve"> are </w:t>
+      </w:r>
+      <w:proofErr w:type="spellStart"/>
+      <w:r>
+        <w:rPr>
+          <w:lang w:val="pt-BR"/>
+        </w:rPr>
+        <w:t>not</w:t>
+      </w:r>
+      <w:proofErr w:type="spellEnd"/>
+      <w:r>
+        <w:rPr>
+          <w:lang w:val="pt-BR"/>
+        </w:rPr>
+        <w:t xml:space="preserve"> </w:t>
+      </w:r>
+      <w:proofErr w:type="spellStart"/>
+      <w:r>
+        <w:rPr>
+          <w:lang w:val="pt-BR"/>
+        </w:rPr>
+        <w:t>captured</w:t>
+      </w:r>
+      <w:proofErr w:type="spellEnd"/>
+      <w:r>
+        <w:rPr>
+          <w:lang w:val="pt-BR"/>
+        </w:rPr>
+        <w:t xml:space="preserve"> in </w:t>
+      </w:r>
+      <w:proofErr w:type="spellStart"/>
+      <w:r>
+        <w:rPr>
+          <w:lang w:val="pt-BR"/>
+        </w:rPr>
+        <w:t>the</w:t>
+      </w:r>
+      <w:proofErr w:type="spellEnd"/>
+      <w:r>
+        <w:rPr>
+          <w:lang w:val="pt-BR"/>
+        </w:rPr>
+        <w:t xml:space="preserve"> </w:t>
+      </w:r>
+      <w:proofErr w:type="spellStart"/>
+      <w:r>
+        <w:rPr>
+          <w:lang w:val="pt-BR"/>
+        </w:rPr>
+        <w:t>Feature</w:t>
+      </w:r>
+      <w:proofErr w:type="spellEnd"/>
+      <w:r>
+        <w:rPr>
+          <w:lang w:val="pt-BR"/>
+        </w:rPr>
+        <w:t xml:space="preserve"> Set.</w:t>
       </w:r>
     </w:p>
     <w:p>
       <w:pPr>
         <w:pStyle w:val="InfoBlue"/>
+        <w:rPr>
+          <w:lang w:val="pt-BR"/>
+        </w:rPr>
       </w:pPr>
       <w:bookmarkStart w:id="43" w:name="_Toc436203413"/>
       <w:bookmarkStart w:id="44" w:name="_Toc452813607"/>
       <w:r>
-        <w:t xml:space="preserve">Note any design constraints, external constraints, </w:t>
-      </w:r>
-      <w:r>
-        <w:t xml:space="preserve">assumptions or other dependencies that, if changed, will alter the </w:t>
+        <w:rPr>
+          <w:lang w:val="pt-BR"/>
+        </w:rPr>
+        <w:t xml:space="preserve">Note </w:t>
+      </w:r>
+      <w:proofErr w:type="spellStart"/>
+      <w:r>
+        <w:rPr>
+          <w:lang w:val="pt-BR"/>
+        </w:rPr>
+        <w:t>any</w:t>
+      </w:r>
+      <w:proofErr w:type="spellEnd"/>
+      <w:r>
+        <w:rPr>
+          <w:lang w:val="pt-BR"/>
+        </w:rPr>
+        <w:t xml:space="preserve"> design </w:t>
+      </w:r>
+      <w:proofErr w:type="spellStart"/>
+      <w:r>
+        <w:rPr>
+          <w:lang w:val="pt-BR"/>
+        </w:rPr>
+        <w:t>constraints</w:t>
+      </w:r>
+      <w:proofErr w:type="spellEnd"/>
+      <w:r>
+        <w:rPr>
+          <w:lang w:val="pt-BR"/>
+        </w:rPr>
+        <w:t xml:space="preserve">, </w:t>
+      </w:r>
+      <w:proofErr w:type="spellStart"/>
+      <w:r>
+        <w:rPr>
+          <w:lang w:val="pt-BR"/>
+        </w:rPr>
+        <w:t>external</w:t>
+      </w:r>
+      <w:proofErr w:type="spellEnd"/>
+      <w:r>
+        <w:rPr>
+          <w:lang w:val="pt-BR"/>
+        </w:rPr>
+        <w:t xml:space="preserve"> </w:t>
+      </w:r>
+      <w:proofErr w:type="spellStart"/>
+      <w:r>
+        <w:rPr>
+          <w:lang w:val="pt-BR"/>
+        </w:rPr>
+        <w:t>constraints</w:t>
+      </w:r>
+      <w:proofErr w:type="spellEnd"/>
+      <w:r>
+        <w:rPr>
+          <w:lang w:val="pt-BR"/>
+        </w:rPr>
+        <w:t xml:space="preserve">, </w:t>
+      </w:r>
+      <w:proofErr w:type="spellStart"/>
+      <w:r>
+        <w:rPr>
+          <w:lang w:val="pt-BR"/>
+        </w:rPr>
+        <w:t>assumptions</w:t>
+      </w:r>
+      <w:proofErr w:type="spellEnd"/>
+      <w:r>
+        <w:rPr>
+          <w:lang w:val="pt-BR"/>
+        </w:rPr>
+        <w:t xml:space="preserve"> </w:t>
+      </w:r>
+      <w:proofErr w:type="spellStart"/>
+      <w:r>
+        <w:rPr>
+          <w:lang w:val="pt-BR"/>
+        </w:rPr>
+        <w:t>or</w:t>
+      </w:r>
+      <w:proofErr w:type="spellEnd"/>
+      <w:r>
+        <w:rPr>
+          <w:lang w:val="pt-BR"/>
+        </w:rPr>
+        <w:t xml:space="preserve"> </w:t>
+      </w:r>
+      <w:proofErr w:type="spellStart"/>
+      <w:r>
+        <w:rPr>
+          <w:lang w:val="pt-BR"/>
+        </w:rPr>
+        <w:t>other</w:t>
+      </w:r>
+      <w:proofErr w:type="spellEnd"/>
+      <w:r>
+        <w:rPr>
+          <w:lang w:val="pt-BR"/>
+        </w:rPr>
+        <w:t xml:space="preserve"> </w:t>
+      </w:r>
+      <w:proofErr w:type="spellStart"/>
+      <w:r>
+        <w:rPr>
+          <w:lang w:val="pt-BR"/>
+        </w:rPr>
+        <w:t>dependencies</w:t>
+      </w:r>
+      <w:proofErr w:type="spellEnd"/>
+      <w:r>
+        <w:rPr>
+          <w:lang w:val="pt-BR"/>
+        </w:rPr>
+        <w:t xml:space="preserve"> </w:t>
+      </w:r>
+      <w:proofErr w:type="spellStart"/>
+      <w:r>
+        <w:rPr>
+          <w:lang w:val="pt-BR"/>
+        </w:rPr>
+        <w:t>that</w:t>
+      </w:r>
+      <w:proofErr w:type="spellEnd"/>
+      <w:r>
+        <w:rPr>
+          <w:lang w:val="pt-BR"/>
+        </w:rPr>
+        <w:t xml:space="preserve">, </w:t>
+      </w:r>
+      <w:proofErr w:type="spellStart"/>
+      <w:proofErr w:type="gramStart"/>
+      <w:r>
+        <w:rPr>
+          <w:lang w:val="pt-BR"/>
+        </w:rPr>
+        <w:t>if</w:t>
+      </w:r>
+      <w:proofErr w:type="spellEnd"/>
+      <w:proofErr w:type="gramEnd"/>
+      <w:r>
+        <w:rPr>
+          <w:lang w:val="pt-BR"/>
+        </w:rPr>
+        <w:t xml:space="preserve"> </w:t>
+      </w:r>
+      <w:proofErr w:type="spellStart"/>
+      <w:r>
+        <w:rPr>
+          <w:lang w:val="pt-BR"/>
+        </w:rPr>
+        <w:t>changed</w:t>
+      </w:r>
+      <w:proofErr w:type="spellEnd"/>
+      <w:r>
+        <w:rPr>
+          <w:lang w:val="pt-BR"/>
+        </w:rPr>
+        <w:t xml:space="preserve">, </w:t>
+      </w:r>
+      <w:proofErr w:type="spellStart"/>
+      <w:r>
+        <w:rPr>
+          <w:lang w:val="pt-BR"/>
+        </w:rPr>
+        <w:t>will</w:t>
+      </w:r>
+      <w:proofErr w:type="spellEnd"/>
+      <w:r>
+        <w:rPr>
+          <w:lang w:val="pt-BR"/>
+        </w:rPr>
+        <w:t xml:space="preserve"> </w:t>
+      </w:r>
+      <w:proofErr w:type="spellStart"/>
+      <w:r>
+        <w:rPr>
+          <w:lang w:val="pt-BR"/>
+        </w:rPr>
+        <w:t>alter</w:t>
+      </w:r>
+      <w:proofErr w:type="spellEnd"/>
+      <w:r>
+        <w:rPr>
+          <w:lang w:val="pt-BR"/>
+        </w:rPr>
+        <w:t xml:space="preserve"> </w:t>
+      </w:r>
+      <w:proofErr w:type="spellStart"/>
+      <w:r>
+        <w:rPr>
+          <w:lang w:val="pt-BR"/>
+        </w:rPr>
+        <w:t>the</w:t>
+      </w:r>
+      <w:proofErr w:type="spellEnd"/>
+      <w:r>
+        <w:rPr>
+          <w:lang w:val="pt-BR"/>
+        </w:rPr>
+        <w:t xml:space="preserve"> </w:t>
       </w:r>
       <w:r>
         <w:rPr>
           <w:b/>
           <w:bCs/>
+          <w:lang w:val="pt-BR"/>
         </w:rPr>
         <w:t xml:space="preserve">Vision </w:t>
       </w:r>
-      <w:r>
-        <w:t xml:space="preserve">document. For example, an assumption may state that a specific operating system will be available for the hardware designated for the software product. If the operating system is not available, the </w:t>
+      <w:proofErr w:type="spellStart"/>
+      <w:r>
+        <w:rPr>
+          <w:lang w:val="pt-BR"/>
+        </w:rPr>
+        <w:t>document</w:t>
+      </w:r>
+      <w:proofErr w:type="spellEnd"/>
+      <w:r>
+        <w:rPr>
+          <w:lang w:val="pt-BR"/>
+        </w:rPr>
+        <w:t xml:space="preserve">. For </w:t>
+      </w:r>
+      <w:proofErr w:type="spellStart"/>
+      <w:r>
+        <w:rPr>
+          <w:lang w:val="pt-BR"/>
+        </w:rPr>
+        <w:t>example</w:t>
+      </w:r>
+      <w:proofErr w:type="spellEnd"/>
+      <w:r>
+        <w:rPr>
+          <w:lang w:val="pt-BR"/>
+        </w:rPr>
+        <w:t xml:space="preserve">, </w:t>
+      </w:r>
+      <w:proofErr w:type="spellStart"/>
+      <w:r>
+        <w:rPr>
+          <w:lang w:val="pt-BR"/>
+        </w:rPr>
+        <w:t>an</w:t>
+      </w:r>
+      <w:proofErr w:type="spellEnd"/>
+      <w:r>
+        <w:rPr>
+          <w:lang w:val="pt-BR"/>
+        </w:rPr>
+        <w:t xml:space="preserve"> </w:t>
+      </w:r>
+      <w:proofErr w:type="spellStart"/>
+      <w:r>
+        <w:rPr>
+          <w:lang w:val="pt-BR"/>
+        </w:rPr>
+        <w:t>assumption</w:t>
+      </w:r>
+      <w:proofErr w:type="spellEnd"/>
+      <w:r>
+        <w:rPr>
+          <w:lang w:val="pt-BR"/>
+        </w:rPr>
+        <w:t xml:space="preserve"> </w:t>
+      </w:r>
+      <w:proofErr w:type="spellStart"/>
+      <w:r>
+        <w:rPr>
+          <w:lang w:val="pt-BR"/>
+        </w:rPr>
+        <w:t>may</w:t>
+      </w:r>
+      <w:proofErr w:type="spellEnd"/>
+      <w:r>
+        <w:rPr>
+          <w:lang w:val="pt-BR"/>
+        </w:rPr>
+        <w:t xml:space="preserve"> </w:t>
+      </w:r>
+      <w:proofErr w:type="spellStart"/>
+      <w:r>
+        <w:rPr>
+          <w:lang w:val="pt-BR"/>
+        </w:rPr>
+        <w:t>state</w:t>
+      </w:r>
+      <w:proofErr w:type="spellEnd"/>
+      <w:r>
+        <w:rPr>
+          <w:lang w:val="pt-BR"/>
+        </w:rPr>
+        <w:t xml:space="preserve"> </w:t>
+      </w:r>
+      <w:proofErr w:type="spellStart"/>
+      <w:r>
+        <w:rPr>
+          <w:lang w:val="pt-BR"/>
+        </w:rPr>
+        <w:t>that</w:t>
+      </w:r>
+      <w:proofErr w:type="spellEnd"/>
+      <w:r>
+        <w:rPr>
+          <w:lang w:val="pt-BR"/>
+        </w:rPr>
+        <w:t xml:space="preserve"> a </w:t>
+      </w:r>
+      <w:proofErr w:type="spellStart"/>
+      <w:r>
+        <w:rPr>
+          <w:lang w:val="pt-BR"/>
+        </w:rPr>
+        <w:t>specific</w:t>
+      </w:r>
+      <w:proofErr w:type="spellEnd"/>
+      <w:r>
+        <w:rPr>
+          <w:lang w:val="pt-BR"/>
+        </w:rPr>
+        <w:t xml:space="preserve"> </w:t>
+      </w:r>
+      <w:proofErr w:type="spellStart"/>
+      <w:r>
+        <w:rPr>
+          <w:lang w:val="pt-BR"/>
+        </w:rPr>
+        <w:t>operating</w:t>
+      </w:r>
+      <w:proofErr w:type="spellEnd"/>
+      <w:r>
+        <w:rPr>
+          <w:lang w:val="pt-BR"/>
+        </w:rPr>
+        <w:t xml:space="preserve"> system </w:t>
+      </w:r>
+      <w:proofErr w:type="spellStart"/>
+      <w:proofErr w:type="gramStart"/>
+      <w:r>
+        <w:rPr>
+          <w:lang w:val="pt-BR"/>
+        </w:rPr>
+        <w:t>will</w:t>
+      </w:r>
+      <w:proofErr w:type="spellEnd"/>
+      <w:proofErr w:type="gramEnd"/>
+      <w:r>
+        <w:rPr>
+          <w:lang w:val="pt-BR"/>
+        </w:rPr>
+        <w:t xml:space="preserve"> </w:t>
+      </w:r>
+      <w:proofErr w:type="spellStart"/>
+      <w:r>
+        <w:rPr>
+          <w:lang w:val="pt-BR"/>
+        </w:rPr>
+        <w:t>be</w:t>
+      </w:r>
+      <w:proofErr w:type="spellEnd"/>
+      <w:r>
+        <w:rPr>
+          <w:lang w:val="pt-BR"/>
+        </w:rPr>
+        <w:t xml:space="preserve"> </w:t>
+      </w:r>
+      <w:proofErr w:type="spellStart"/>
+      <w:r>
+        <w:rPr>
+          <w:lang w:val="pt-BR"/>
+        </w:rPr>
+        <w:t>available</w:t>
+      </w:r>
+      <w:proofErr w:type="spellEnd"/>
+      <w:r>
+        <w:rPr>
+          <w:lang w:val="pt-BR"/>
+        </w:rPr>
+        <w:t xml:space="preserve"> for </w:t>
+      </w:r>
+      <w:proofErr w:type="spellStart"/>
+      <w:r>
+        <w:rPr>
+          <w:lang w:val="pt-BR"/>
+        </w:rPr>
+        <w:t>the</w:t>
+      </w:r>
+      <w:proofErr w:type="spellEnd"/>
+      <w:r>
+        <w:rPr>
+          <w:lang w:val="pt-BR"/>
+        </w:rPr>
+        <w:t xml:space="preserve"> hardware </w:t>
+      </w:r>
+      <w:proofErr w:type="spellStart"/>
+      <w:r>
+        <w:rPr>
+          <w:lang w:val="pt-BR"/>
+        </w:rPr>
+        <w:t>designated</w:t>
+      </w:r>
+      <w:proofErr w:type="spellEnd"/>
+      <w:r>
+        <w:rPr>
+          <w:lang w:val="pt-BR"/>
+        </w:rPr>
+        <w:t xml:space="preserve"> for </w:t>
+      </w:r>
+      <w:proofErr w:type="spellStart"/>
+      <w:r>
+        <w:rPr>
+          <w:lang w:val="pt-BR"/>
+        </w:rPr>
+        <w:t>the</w:t>
+      </w:r>
+      <w:proofErr w:type="spellEnd"/>
+      <w:r>
+        <w:rPr>
+          <w:lang w:val="pt-BR"/>
+        </w:rPr>
+        <w:t xml:space="preserve"> software </w:t>
+      </w:r>
+      <w:proofErr w:type="spellStart"/>
+      <w:r>
+        <w:rPr>
+          <w:lang w:val="pt-BR"/>
+        </w:rPr>
+        <w:t>product</w:t>
+      </w:r>
+      <w:proofErr w:type="spellEnd"/>
+      <w:r>
+        <w:rPr>
+          <w:lang w:val="pt-BR"/>
+        </w:rPr>
+        <w:t xml:space="preserve">. </w:t>
+      </w:r>
+      <w:proofErr w:type="spellStart"/>
+      <w:proofErr w:type="gramStart"/>
+      <w:r>
+        <w:rPr>
+          <w:lang w:val="pt-BR"/>
+        </w:rPr>
+        <w:t>If</w:t>
+      </w:r>
+      <w:proofErr w:type="spellEnd"/>
+      <w:proofErr w:type="gramEnd"/>
+      <w:r>
+        <w:rPr>
+          <w:lang w:val="pt-BR"/>
+        </w:rPr>
+        <w:t xml:space="preserve"> </w:t>
+      </w:r>
+      <w:proofErr w:type="spellStart"/>
+      <w:r>
+        <w:rPr>
+          <w:lang w:val="pt-BR"/>
+        </w:rPr>
+        <w:t>the</w:t>
+      </w:r>
+      <w:proofErr w:type="spellEnd"/>
+      <w:r>
+        <w:rPr>
+          <w:lang w:val="pt-BR"/>
+        </w:rPr>
+        <w:t xml:space="preserve"> </w:t>
+      </w:r>
+      <w:proofErr w:type="spellStart"/>
+      <w:r>
+        <w:rPr>
+          <w:lang w:val="pt-BR"/>
+        </w:rPr>
+        <w:t>operating</w:t>
+      </w:r>
+      <w:proofErr w:type="spellEnd"/>
+      <w:r>
+        <w:rPr>
+          <w:lang w:val="pt-BR"/>
+        </w:rPr>
+        <w:t xml:space="preserve"> system </w:t>
+      </w:r>
+      <w:proofErr w:type="spellStart"/>
+      <w:r>
+        <w:rPr>
+          <w:lang w:val="pt-BR"/>
+        </w:rPr>
+        <w:t>is</w:t>
+      </w:r>
+      <w:proofErr w:type="spellEnd"/>
+      <w:r>
+        <w:rPr>
+          <w:lang w:val="pt-BR"/>
+        </w:rPr>
+        <w:t xml:space="preserve"> </w:t>
+      </w:r>
+      <w:proofErr w:type="spellStart"/>
+      <w:r>
+        <w:rPr>
+          <w:lang w:val="pt-BR"/>
+        </w:rPr>
+        <w:t>not</w:t>
+      </w:r>
+      <w:proofErr w:type="spellEnd"/>
+      <w:r>
+        <w:rPr>
+          <w:lang w:val="pt-BR"/>
+        </w:rPr>
+        <w:t xml:space="preserve"> </w:t>
+      </w:r>
+      <w:proofErr w:type="spellStart"/>
+      <w:r>
+        <w:rPr>
+          <w:lang w:val="pt-BR"/>
+        </w:rPr>
+        <w:t>available</w:t>
+      </w:r>
+      <w:proofErr w:type="spellEnd"/>
+      <w:r>
+        <w:rPr>
+          <w:lang w:val="pt-BR"/>
+        </w:rPr>
+        <w:t xml:space="preserve">, </w:t>
+      </w:r>
+      <w:proofErr w:type="spellStart"/>
+      <w:r>
+        <w:rPr>
+          <w:lang w:val="pt-BR"/>
+        </w:rPr>
+        <w:t>the</w:t>
+      </w:r>
+      <w:proofErr w:type="spellEnd"/>
+      <w:r>
+        <w:rPr>
+          <w:lang w:val="pt-BR"/>
+        </w:rPr>
+        <w:t xml:space="preserve"> </w:t>
       </w:r>
       <w:r>
         <w:rPr>
           <w:b/>
           <w:bCs/>
+          <w:lang w:val="pt-BR"/>
         </w:rPr>
         <w:t>Vision</w:t>
       </w:r>
       <w:r>
-        <w:t xml:space="preserve"> document will need to change.</w:t>
+        <w:rPr>
+          <w:lang w:val="pt-BR"/>
+        </w:rPr>
+        <w:t xml:space="preserve"> </w:t>
+      </w:r>
+      <w:proofErr w:type="spellStart"/>
+      <w:r>
+        <w:rPr>
+          <w:lang w:val="pt-BR"/>
+        </w:rPr>
+        <w:t>document</w:t>
+      </w:r>
+      <w:proofErr w:type="spellEnd"/>
+      <w:r>
+        <w:rPr>
+          <w:lang w:val="pt-BR"/>
+        </w:rPr>
+        <w:t xml:space="preserve"> </w:t>
+      </w:r>
+      <w:proofErr w:type="spellStart"/>
+      <w:r>
+        <w:rPr>
+          <w:lang w:val="pt-BR"/>
+        </w:rPr>
+        <w:t>will</w:t>
+      </w:r>
+      <w:proofErr w:type="spellEnd"/>
+      <w:r>
+        <w:rPr>
+          <w:lang w:val="pt-BR"/>
+        </w:rPr>
+        <w:t xml:space="preserve"> </w:t>
+      </w:r>
+      <w:proofErr w:type="spellStart"/>
+      <w:r>
+        <w:rPr>
+          <w:lang w:val="pt-BR"/>
+        </w:rPr>
+        <w:t>need</w:t>
+      </w:r>
+      <w:proofErr w:type="spellEnd"/>
+      <w:r>
+        <w:rPr>
+          <w:lang w:val="pt-BR"/>
+        </w:rPr>
+        <w:t xml:space="preserve"> </w:t>
+      </w:r>
+      <w:proofErr w:type="spellStart"/>
+      <w:r>
+        <w:rPr>
+          <w:lang w:val="pt-BR"/>
+        </w:rPr>
+        <w:t>to</w:t>
+      </w:r>
+      <w:proofErr w:type="spellEnd"/>
+      <w:r>
+        <w:rPr>
+          <w:lang w:val="pt-BR"/>
+        </w:rPr>
+        <w:t xml:space="preserve"> </w:t>
+      </w:r>
+      <w:proofErr w:type="spellStart"/>
+      <w:r>
+        <w:rPr>
+          <w:lang w:val="pt-BR"/>
+        </w:rPr>
+        <w:t>change</w:t>
+      </w:r>
+      <w:proofErr w:type="spellEnd"/>
+      <w:r>
+        <w:rPr>
+          <w:lang w:val="pt-BR"/>
+        </w:rPr>
+        <w:t>.</w:t>
       </w:r>
     </w:p>
     <w:p>
       <w:pPr>
         <w:pStyle w:val="InfoBlue"/>
-      </w:pPr>
-      <w:r>
-        <w:t>Define any specific documentation requirements, including user manuals, online help, installation, labeling, and packaging requirements.</w:t>
+        <w:rPr>
+          <w:lang w:val="pt-BR"/>
+        </w:rPr>
+      </w:pPr>
+      <w:r>
+        <w:rPr>
+          <w:lang w:val="pt-BR"/>
+        </w:rPr>
+        <w:t xml:space="preserve">Define </w:t>
+      </w:r>
+      <w:proofErr w:type="spellStart"/>
+      <w:r>
+        <w:rPr>
+          <w:lang w:val="pt-BR"/>
+        </w:rPr>
+        <w:t>any</w:t>
+      </w:r>
+      <w:proofErr w:type="spellEnd"/>
+      <w:r>
+        <w:rPr>
+          <w:lang w:val="pt-BR"/>
+        </w:rPr>
+        <w:t xml:space="preserve"> </w:t>
+      </w:r>
+      <w:proofErr w:type="spellStart"/>
+      <w:r>
+        <w:rPr>
+          <w:lang w:val="pt-BR"/>
+        </w:rPr>
+        <w:t>specific</w:t>
+      </w:r>
+      <w:proofErr w:type="spellEnd"/>
+      <w:r>
+        <w:rPr>
+          <w:lang w:val="pt-BR"/>
+        </w:rPr>
+        <w:t xml:space="preserve"> </w:t>
+      </w:r>
+      <w:proofErr w:type="spellStart"/>
+      <w:r>
+        <w:rPr>
+          <w:lang w:val="pt-BR"/>
+        </w:rPr>
+        <w:t>documentation</w:t>
+      </w:r>
+      <w:proofErr w:type="spellEnd"/>
+      <w:r>
+        <w:rPr>
+          <w:lang w:val="pt-BR"/>
+        </w:rPr>
+        <w:t xml:space="preserve"> </w:t>
+      </w:r>
+      <w:proofErr w:type="spellStart"/>
+      <w:r>
+        <w:rPr>
+          <w:lang w:val="pt-BR"/>
+        </w:rPr>
+        <w:t>requirements</w:t>
+      </w:r>
+      <w:proofErr w:type="spellEnd"/>
+      <w:r>
+        <w:rPr>
+          <w:lang w:val="pt-BR"/>
+        </w:rPr>
+        <w:t xml:space="preserve">, </w:t>
+      </w:r>
+      <w:proofErr w:type="spellStart"/>
+      <w:r>
+        <w:rPr>
+          <w:lang w:val="pt-BR"/>
+        </w:rPr>
+        <w:t>including</w:t>
+      </w:r>
+      <w:proofErr w:type="spellEnd"/>
+      <w:r>
+        <w:rPr>
+          <w:lang w:val="pt-BR"/>
+        </w:rPr>
+        <w:t xml:space="preserve"> </w:t>
+      </w:r>
+      <w:proofErr w:type="spellStart"/>
+      <w:r>
+        <w:rPr>
+          <w:lang w:val="pt-BR"/>
+        </w:rPr>
+        <w:t>user</w:t>
+      </w:r>
+      <w:proofErr w:type="spellEnd"/>
+      <w:r>
+        <w:rPr>
+          <w:lang w:val="pt-BR"/>
+        </w:rPr>
+        <w:t xml:space="preserve"> </w:t>
+      </w:r>
+      <w:proofErr w:type="spellStart"/>
+      <w:r>
+        <w:rPr>
+          <w:lang w:val="pt-BR"/>
+        </w:rPr>
+        <w:t>manuals</w:t>
+      </w:r>
+      <w:proofErr w:type="spellEnd"/>
+      <w:r>
+        <w:rPr>
+          <w:lang w:val="pt-BR"/>
+        </w:rPr>
+        <w:t xml:space="preserve">, online help, </w:t>
+      </w:r>
+      <w:proofErr w:type="spellStart"/>
+      <w:r>
+        <w:rPr>
+          <w:lang w:val="pt-BR"/>
+        </w:rPr>
+        <w:t>installation</w:t>
+      </w:r>
+      <w:proofErr w:type="spellEnd"/>
+      <w:r>
+        <w:rPr>
+          <w:lang w:val="pt-BR"/>
+        </w:rPr>
+        <w:t xml:space="preserve">, </w:t>
+      </w:r>
+      <w:proofErr w:type="spellStart"/>
+      <w:r>
+        <w:rPr>
+          <w:lang w:val="pt-BR"/>
+        </w:rPr>
+        <w:t>labeling</w:t>
+      </w:r>
+      <w:proofErr w:type="spellEnd"/>
+      <w:r>
+        <w:rPr>
+          <w:lang w:val="pt-BR"/>
+        </w:rPr>
+        <w:t xml:space="preserve">, </w:t>
+      </w:r>
+      <w:proofErr w:type="spellStart"/>
+      <w:r>
+        <w:rPr>
+          <w:lang w:val="pt-BR"/>
+        </w:rPr>
+        <w:t>and</w:t>
+      </w:r>
+      <w:proofErr w:type="spellEnd"/>
+      <w:r>
+        <w:rPr>
+          <w:lang w:val="pt-BR"/>
+        </w:rPr>
+        <w:t xml:space="preserve"> </w:t>
+      </w:r>
+      <w:proofErr w:type="spellStart"/>
+      <w:r>
+        <w:rPr>
+          <w:lang w:val="pt-BR"/>
+        </w:rPr>
+        <w:t>packaging</w:t>
+      </w:r>
+      <w:proofErr w:type="spellEnd"/>
+      <w:r>
+        <w:rPr>
+          <w:lang w:val="pt-BR"/>
+        </w:rPr>
+        <w:t xml:space="preserve"> </w:t>
+      </w:r>
+      <w:proofErr w:type="spellStart"/>
+      <w:r>
+        <w:rPr>
+          <w:lang w:val="pt-BR"/>
+        </w:rPr>
+        <w:t>requirements</w:t>
+      </w:r>
+      <w:proofErr w:type="spellEnd"/>
+      <w:r>
+        <w:rPr>
+          <w:lang w:val="pt-BR"/>
+        </w:rPr>
+        <w:t>.</w:t>
       </w:r>
     </w:p>
     <w:p>
       <w:pPr>
         <w:pStyle w:val="InfoBlue"/>
-      </w:pPr>
-      <w:r>
-        <w:t>Define the priority of these other product requirements. Include, if useful, attributes such as stability, benefit, effort, and risk.]</w:t>
+        <w:rPr>
+          <w:lang w:val="pt-BR"/>
+        </w:rPr>
+      </w:pPr>
+      <w:r>
+        <w:rPr>
+          <w:lang w:val="pt-BR"/>
+        </w:rPr>
+        <w:t xml:space="preserve">Define </w:t>
+      </w:r>
+      <w:proofErr w:type="spellStart"/>
+      <w:r>
+        <w:rPr>
+          <w:lang w:val="pt-BR"/>
+        </w:rPr>
+        <w:t>the</w:t>
+      </w:r>
+      <w:proofErr w:type="spellEnd"/>
+      <w:r>
+        <w:rPr>
+          <w:lang w:val="pt-BR"/>
+        </w:rPr>
+        <w:t xml:space="preserve"> </w:t>
+      </w:r>
+      <w:proofErr w:type="spellStart"/>
+      <w:r>
+        <w:rPr>
+          <w:lang w:val="pt-BR"/>
+        </w:rPr>
+        <w:t>priority</w:t>
+      </w:r>
+      <w:proofErr w:type="spellEnd"/>
+      <w:r>
+        <w:rPr>
+          <w:lang w:val="pt-BR"/>
+        </w:rPr>
+        <w:t xml:space="preserve"> </w:t>
+      </w:r>
+      <w:proofErr w:type="spellStart"/>
+      <w:r>
+        <w:rPr>
+          <w:lang w:val="pt-BR"/>
+        </w:rPr>
+        <w:t>of</w:t>
+      </w:r>
+      <w:proofErr w:type="spellEnd"/>
+      <w:r>
+        <w:rPr>
+          <w:lang w:val="pt-BR"/>
+        </w:rPr>
+        <w:t xml:space="preserve"> </w:t>
+      </w:r>
+      <w:proofErr w:type="spellStart"/>
+      <w:r>
+        <w:rPr>
+          <w:lang w:val="pt-BR"/>
+        </w:rPr>
+        <w:t>these</w:t>
+      </w:r>
+      <w:proofErr w:type="spellEnd"/>
+      <w:r>
+        <w:rPr>
+          <w:lang w:val="pt-BR"/>
+        </w:rPr>
+        <w:t xml:space="preserve"> </w:t>
+      </w:r>
+      <w:proofErr w:type="spellStart"/>
+      <w:r>
+        <w:rPr>
+          <w:lang w:val="pt-BR"/>
+        </w:rPr>
+        <w:t>other</w:t>
+      </w:r>
+      <w:proofErr w:type="spellEnd"/>
+      <w:r>
+        <w:rPr>
+          <w:lang w:val="pt-BR"/>
+        </w:rPr>
+        <w:t xml:space="preserve"> </w:t>
+      </w:r>
+      <w:proofErr w:type="spellStart"/>
+      <w:r>
+        <w:rPr>
+          <w:lang w:val="pt-BR"/>
+        </w:rPr>
+        <w:t>product</w:t>
+      </w:r>
+      <w:proofErr w:type="spellEnd"/>
+      <w:r>
+        <w:rPr>
+          <w:lang w:val="pt-BR"/>
+        </w:rPr>
+        <w:t xml:space="preserve"> </w:t>
+      </w:r>
+      <w:proofErr w:type="spellStart"/>
+      <w:r>
+        <w:rPr>
+          <w:lang w:val="pt-BR"/>
+        </w:rPr>
+        <w:t>requirements</w:t>
+      </w:r>
+      <w:proofErr w:type="spellEnd"/>
+      <w:r>
+        <w:rPr>
+          <w:lang w:val="pt-BR"/>
+        </w:rPr>
+        <w:t xml:space="preserve">. Include, </w:t>
+      </w:r>
+      <w:proofErr w:type="spellStart"/>
+      <w:proofErr w:type="gramStart"/>
+      <w:r>
+        <w:rPr>
+          <w:lang w:val="pt-BR"/>
+        </w:rPr>
+        <w:t>if</w:t>
+      </w:r>
+      <w:proofErr w:type="spellEnd"/>
+      <w:proofErr w:type="gramEnd"/>
+      <w:r>
+        <w:rPr>
+          <w:lang w:val="pt-BR"/>
+        </w:rPr>
+        <w:t xml:space="preserve"> </w:t>
+      </w:r>
+      <w:proofErr w:type="spellStart"/>
+      <w:r>
+        <w:rPr>
+          <w:lang w:val="pt-BR"/>
+        </w:rPr>
+        <w:t>useful</w:t>
+      </w:r>
+      <w:proofErr w:type="spellEnd"/>
+      <w:r>
+        <w:rPr>
+          <w:lang w:val="pt-BR"/>
+        </w:rPr>
+        <w:t xml:space="preserve">, </w:t>
+      </w:r>
+      <w:proofErr w:type="spellStart"/>
+      <w:r>
+        <w:rPr>
+          <w:lang w:val="pt-BR"/>
+        </w:rPr>
+        <w:t>attributes</w:t>
+      </w:r>
+      <w:proofErr w:type="spellEnd"/>
+      <w:r>
+        <w:rPr>
+          <w:lang w:val="pt-BR"/>
+        </w:rPr>
+        <w:t xml:space="preserve"> </w:t>
+      </w:r>
+      <w:proofErr w:type="spellStart"/>
+      <w:r>
+        <w:rPr>
+          <w:lang w:val="pt-BR"/>
+        </w:rPr>
+        <w:t>such</w:t>
+      </w:r>
+      <w:proofErr w:type="spellEnd"/>
+      <w:r>
+        <w:rPr>
+          <w:lang w:val="pt-BR"/>
+        </w:rPr>
+        <w:t xml:space="preserve"> as </w:t>
+      </w:r>
+      <w:proofErr w:type="spellStart"/>
+      <w:r>
+        <w:rPr>
+          <w:lang w:val="pt-BR"/>
+        </w:rPr>
+        <w:t>stability</w:t>
+      </w:r>
+      <w:proofErr w:type="spellEnd"/>
+      <w:r>
+        <w:rPr>
+          <w:lang w:val="pt-BR"/>
+        </w:rPr>
+        <w:t xml:space="preserve">, </w:t>
+      </w:r>
+      <w:proofErr w:type="spellStart"/>
+      <w:r>
+        <w:rPr>
+          <w:lang w:val="pt-BR"/>
+        </w:rPr>
+        <w:t>benefit</w:t>
+      </w:r>
+      <w:proofErr w:type="spellEnd"/>
+      <w:r>
+        <w:rPr>
+          <w:lang w:val="pt-BR"/>
+        </w:rPr>
+        <w:t xml:space="preserve">, </w:t>
+      </w:r>
+      <w:proofErr w:type="spellStart"/>
+      <w:r>
+        <w:rPr>
+          <w:lang w:val="pt-BR"/>
+        </w:rPr>
+        <w:t>effort</w:t>
+      </w:r>
+      <w:proofErr w:type="spellEnd"/>
+      <w:r>
+        <w:rPr>
+          <w:lang w:val="pt-BR"/>
+        </w:rPr>
+        <w:t xml:space="preserve">, </w:t>
+      </w:r>
+      <w:proofErr w:type="spellStart"/>
+      <w:r>
+        <w:rPr>
+          <w:lang w:val="pt-BR"/>
+        </w:rPr>
+        <w:t>and</w:t>
+      </w:r>
+      <w:proofErr w:type="spellEnd"/>
+      <w:r>
+        <w:rPr>
+          <w:lang w:val="pt-BR"/>
+        </w:rPr>
+        <w:t xml:space="preserve"> </w:t>
+      </w:r>
+      <w:proofErr w:type="spellStart"/>
+      <w:r>
+        <w:rPr>
+          <w:lang w:val="pt-BR"/>
+        </w:rPr>
+        <w:t>risk</w:t>
+      </w:r>
+      <w:proofErr w:type="spellEnd"/>
+      <w:r>
+        <w:rPr>
+          <w:lang w:val="pt-BR"/>
+        </w:rPr>
+        <w:t>.]</w:t>
       </w:r>
       <w:bookmarkEnd w:id="43"/>
       <w:bookmarkEnd w:id="44"/>
@@ -2381,15 +3775,19 @@
               <w:rPr>
                 <w:b/>
                 <w:bCs/>
+                <w:lang w:val="pt-BR"/>
               </w:rPr>
             </w:pPr>
+            <w:proofErr w:type="spellStart"/>
             <w:r>
               <w:rPr>
                 <w:b/>
                 <w:bCs/>
+                <w:lang w:val="pt-BR"/>
               </w:rPr>
               <w:t>Requirement</w:t>
             </w:r>
+            <w:proofErr w:type="spellEnd"/>
           </w:p>
         </w:tc>
         <w:tc>
@@ -2403,15 +3801,19 @@
               <w:rPr>
                 <w:b/>
                 <w:bCs/>
+                <w:lang w:val="pt-BR"/>
               </w:rPr>
             </w:pPr>
+            <w:proofErr w:type="spellStart"/>
             <w:r>
               <w:rPr>
                 <w:b/>
                 <w:bCs/>
+                <w:lang w:val="pt-BR"/>
               </w:rPr>
               <w:t>Priority</w:t>
             </w:r>
+            <w:proofErr w:type="spellEnd"/>
           </w:p>
         </w:tc>
         <w:tc>
@@ -2425,14 +3827,26 @@
               <w:rPr>
                 <w:b/>
                 <w:bCs/>
+                <w:lang w:val="pt-BR"/>
               </w:rPr>
             </w:pPr>
+            <w:proofErr w:type="spellStart"/>
             <w:r>
               <w:rPr>
                 <w:b/>
                 <w:bCs/>
-              </w:rPr>
-              <w:t>Planned Release</w:t>
+                <w:lang w:val="pt-BR"/>
+              </w:rPr>
+              <w:t>Planned</w:t>
+            </w:r>
+            <w:proofErr w:type="spellEnd"/>
+            <w:r>
+              <w:rPr>
+                <w:b/>
+                <w:bCs/>
+                <w:lang w:val="pt-BR"/>
+              </w:rPr>
+              <w:t xml:space="preserve"> Release</w:t>
             </w:r>
           </w:p>
         </w:tc>
@@ -2446,6 +3860,9 @@
             <w:pPr>
               <w:pStyle w:val="Corpodetexto"/>
               <w:ind w:left="0"/>
+              <w:rPr>
+                <w:lang w:val="pt-BR"/>
+              </w:rPr>
             </w:pPr>
           </w:p>
         </w:tc>
@@ -2457,6 +3874,9 @@
             <w:pPr>
               <w:pStyle w:val="Corpodetexto"/>
               <w:ind w:left="0"/>
+              <w:rPr>
+                <w:lang w:val="pt-BR"/>
+              </w:rPr>
             </w:pPr>
           </w:p>
         </w:tc>
@@ -2468,6 +3888,9 @@
             <w:pPr>
               <w:pStyle w:val="Corpodetexto"/>
               <w:ind w:left="0"/>
+              <w:rPr>
+                <w:lang w:val="pt-BR"/>
+              </w:rPr>
             </w:pPr>
           </w:p>
         </w:tc>
@@ -2477,11 +3900,14 @@
       <w:pPr>
         <w:pStyle w:val="Corpodetexto"/>
         <w:ind w:left="0"/>
+        <w:rPr>
+          <w:lang w:val="pt-BR"/>
+        </w:rPr>
       </w:pPr>
     </w:p>
     <w:sectPr>
-      <w:headerReference w:type="default" r:id="rId8"/>
-      <w:footerReference w:type="default" r:id="rId9"/>
+      <w:headerReference w:type="default" r:id="rId9"/>
+      <w:footerReference w:type="default" r:id="rId10"/>
       <w:pgSz w:w="12240" w:h="15840" w:code="1"/>
       <w:pgMar w:top="1440" w:right="1440" w:bottom="1440" w:left="1440" w:header="720" w:footer="720" w:gutter="0"/>
       <w:cols w:space="720"/>
@@ -2573,11 +3999,14 @@
           <w:r>
             <w:sym w:font="Symbol" w:char="F0D3"/>
           </w:r>
-          <w:fldSimple w:instr=" DOCPROPERTY &quot;Company&quot;  \* MERGEFORMAT ">
-            <w:r>
-              <w:t>&lt;Company Name&gt;</w:t>
-            </w:r>
-          </w:fldSimple>
+          <w:proofErr w:type="spellStart"/>
+          <w:r>
+            <w:t>Medonho’s</w:t>
+          </w:r>
+          <w:proofErr w:type="spellEnd"/>
+          <w:r>
+            <w:t xml:space="preserve"> Cia</w:t>
+          </w:r>
           <w:r>
             <w:t xml:space="preserve">, </w:t>
           </w:r>
@@ -2641,7 +4070,7 @@
               <w:rStyle w:val="Nmerodepgina"/>
               <w:noProof/>
             </w:rPr>
-            <w:t>2</w:t>
+            <w:t>1</w:t>
           </w:r>
           <w:r>
             <w:rPr>
@@ -2716,28 +4145,7 @@
             <w:rPr>
               <w:b/>
             </w:rPr>
-            <w:fldChar w:fldCharType="begin"/>
-          </w:r>
-          <w:r>
-            <w:rPr>
-              <w:b/>
-            </w:rPr>
-            <w:instrText xml:space="preserve"> SUBJECT  \* MERGEFORMAT </w:instrText>
-          </w:r>
-          <w:r>
-            <w:rPr>
-              <w:b/>
-            </w:rPr>
-            <w:fldChar w:fldCharType="separate"/>
-          </w:r>
-          <w:r>
-            <w:t>&lt;Project Name&gt;</w:t>
-          </w:r>
-          <w:r>
-            <w:rPr>
-              <w:b/>
-            </w:rPr>
-            <w:fldChar w:fldCharType="end"/>
+            <w:t>Adriano’s Project</w:t>
           </w:r>
         </w:p>
       </w:tc>
@@ -2765,11 +4173,21 @@
           <w:tcW w:w="6379" w:type="dxa"/>
         </w:tcPr>
         <w:p>
-          <w:fldSimple w:instr=" TITLE  \* MERGEFORMAT ">
-            <w:r>
-              <w:t>Vision</w:t>
-            </w:r>
-          </w:fldSimple>
+          <w:r>
+            <w:fldChar w:fldCharType="begin"/>
+          </w:r>
+          <w:r>
+            <w:instrText xml:space="preserve"> TITLE  \* MERGEFORMAT </w:instrText>
+          </w:r>
+          <w:r>
+            <w:fldChar w:fldCharType="separate"/>
+          </w:r>
+          <w:r>
+            <w:t>Vision</w:t>
+          </w:r>
+          <w:r>
+            <w:fldChar w:fldCharType="end"/>
+          </w:r>
         </w:p>
       </w:tc>
       <w:tc>
@@ -5577,4 +6995,16 @@
   <a:objectDefaults/>
   <a:extraClrSchemeLst/>
 </a:theme>
+</file>
+
+<file path=customXml/item1.xml><?xml version="1.0" encoding="utf-8"?>
+<b:Sources xmlns:b="http://schemas.openxmlformats.org/officeDocument/2006/bibliography" xmlns="http://schemas.openxmlformats.org/officeDocument/2006/bibliography" SelectedStyle="\APA.XSL" StyleName="APA"/>
+</file>
+
+<file path=customXml/itemProps1.xml><?xml version="1.0" encoding="utf-8"?>
+<ds:datastoreItem xmlns:ds="http://schemas.openxmlformats.org/officeDocument/2006/customXml" ds:itemID="{FAA121A2-317D-4362-95D3-611127CFCB37}">
+  <ds:schemaRefs>
+    <ds:schemaRef ds:uri="http://schemas.openxmlformats.org/officeDocument/2006/bibliography"/>
+  </ds:schemaRefs>
+</ds:datastoreItem>
 </file>
</xml_diff>